<commit_message>
Bond test passing in FTA dialog.
</commit_message>
<xml_diff>
--- a/tests/resources/Templates/Diversion_Template.docx
+++ b/tests/resources/Templates/Diversion_Template.docx
@@ -255,18 +255,8 @@
           <w:sz w:val="20"/>
           <w:szCs w:val="20"/>
         </w:rPr>
-        <w:t xml:space="preserve">{{ </w:t>
-      </w:r>
-      <w:proofErr w:type="spellStart"/>
-      <w:r>
-        <w:rPr>
-          <w:rFonts w:ascii="Palatino Linotype" w:hAnsi="Palatino Linotype"/>
-          <w:sz w:val="20"/>
-          <w:szCs w:val="20"/>
-        </w:rPr>
-        <w:t>case_number</w:t>
-      </w:r>
-      <w:proofErr w:type="spellEnd"/>
+        <w:t>{{ case_number</w:t>
+      </w:r>
       <w:r>
         <w:rPr>
           <w:rFonts w:ascii="Palatino Linotype" w:hAnsi="Palatino Linotype"/>
@@ -352,33 +342,15 @@
           <w:sz w:val="20"/>
           <w:szCs w:val="20"/>
         </w:rPr>
-        <w:t xml:space="preserve">{{ </w:t>
-      </w:r>
-      <w:proofErr w:type="spellStart"/>
-      <w:r>
-        <w:rPr>
-          <w:rFonts w:ascii="Palatino Linotype" w:hAnsi="Palatino Linotype"/>
-          <w:sz w:val="20"/>
-          <w:szCs w:val="20"/>
-        </w:rPr>
-        <w:t>defendant.</w:t>
-      </w:r>
-      <w:r>
-        <w:rPr>
-          <w:rFonts w:ascii="Palatino Linotype" w:hAnsi="Palatino Linotype"/>
-          <w:sz w:val="20"/>
-          <w:szCs w:val="20"/>
-        </w:rPr>
-        <w:t>first_name</w:t>
-      </w:r>
-      <w:proofErr w:type="spellEnd"/>
-      <w:r>
-        <w:rPr>
-          <w:rFonts w:ascii="Palatino Linotype" w:hAnsi="Palatino Linotype"/>
-          <w:sz w:val="20"/>
-          <w:szCs w:val="20"/>
-        </w:rPr>
-        <w:t xml:space="preserve"> }}</w:t>
+        <w:t>{{ defendant.</w:t>
+      </w:r>
+      <w:r>
+        <w:rPr>
+          <w:rFonts w:ascii="Palatino Linotype" w:hAnsi="Palatino Linotype"/>
+          <w:sz w:val="20"/>
+          <w:szCs w:val="20"/>
+        </w:rPr>
+        <w:t>first_name }}</w:t>
       </w:r>
       <w:r>
         <w:rPr>
@@ -394,16 +366,7 @@
           <w:sz w:val="20"/>
           <w:szCs w:val="20"/>
         </w:rPr>
-        <w:t xml:space="preserve">{{ </w:t>
-      </w:r>
-      <w:proofErr w:type="spellStart"/>
-      <w:r>
-        <w:rPr>
-          <w:rFonts w:ascii="Palatino Linotype" w:hAnsi="Palatino Linotype"/>
-          <w:sz w:val="20"/>
-          <w:szCs w:val="20"/>
-        </w:rPr>
-        <w:t>defendant.</w:t>
+        <w:t>{{ defendant.</w:t>
       </w:r>
       <w:r>
         <w:rPr>
@@ -419,16 +382,7 @@
           <w:sz w:val="20"/>
           <w:szCs w:val="20"/>
         </w:rPr>
-        <w:t>name</w:t>
-      </w:r>
-      <w:proofErr w:type="spellEnd"/>
-      <w:r>
-        <w:rPr>
-          <w:rFonts w:ascii="Palatino Linotype" w:hAnsi="Palatino Linotype"/>
-          <w:sz w:val="20"/>
-          <w:szCs w:val="20"/>
-        </w:rPr>
-        <w:t xml:space="preserve"> }}</w:t>
+        <w:t>name }}</w:t>
       </w:r>
       <w:r>
         <w:rPr>
@@ -560,9 +514,8 @@
           <w:sz w:val="20"/>
           <w:szCs w:val="20"/>
         </w:rPr>
-        <w:t xml:space="preserve">% if </w:t>
-      </w:r>
-      <w:proofErr w:type="spellStart"/>
+        <w:t>% if judicial_officer</w:t>
+      </w:r>
       <w:r>
         <w:rPr>
           <w:rFonts w:ascii="Palatino Linotype" w:hAnsi="Palatino Linotype"/>
@@ -570,7 +523,7 @@
           <w:sz w:val="20"/>
           <w:szCs w:val="20"/>
         </w:rPr>
-        <w:t>judicial_officer</w:t>
+        <w:t>.officer</w:t>
       </w:r>
       <w:r>
         <w:rPr>
@@ -579,18 +532,8 @@
           <w:sz w:val="20"/>
           <w:szCs w:val="20"/>
         </w:rPr>
-        <w:t>.officer</w:t>
-      </w:r>
-      <w:r>
-        <w:rPr>
-          <w:rFonts w:ascii="Palatino Linotype" w:hAnsi="Palatino Linotype"/>
-          <w:bCs/>
-          <w:sz w:val="20"/>
-          <w:szCs w:val="20"/>
-        </w:rPr>
         <w:t>_type</w:t>
       </w:r>
-      <w:proofErr w:type="spellEnd"/>
       <w:r>
         <w:rPr>
           <w:rFonts w:ascii="Palatino Linotype" w:hAnsi="Palatino Linotype"/>
@@ -676,34 +619,7 @@
           <w:sz w:val="20"/>
           <w:szCs w:val="20"/>
         </w:rPr>
-        <w:t xml:space="preserve">{% </w:t>
-      </w:r>
-      <w:proofErr w:type="spellStart"/>
-      <w:r>
-        <w:rPr>
-          <w:rFonts w:ascii="Palatino Linotype" w:hAnsi="Palatino Linotype"/>
-          <w:sz w:val="20"/>
-          <w:szCs w:val="20"/>
-        </w:rPr>
-        <w:t>elif</w:t>
-      </w:r>
-      <w:proofErr w:type="spellEnd"/>
-      <w:r>
-        <w:rPr>
-          <w:rFonts w:ascii="Palatino Linotype" w:hAnsi="Palatino Linotype"/>
-          <w:sz w:val="20"/>
-          <w:szCs w:val="20"/>
-        </w:rPr>
-        <w:t xml:space="preserve"> </w:t>
-      </w:r>
-      <w:proofErr w:type="spellStart"/>
-      <w:r>
-        <w:rPr>
-          <w:rFonts w:ascii="Palatino Linotype" w:hAnsi="Palatino Linotype"/>
-          <w:sz w:val="20"/>
-          <w:szCs w:val="20"/>
-        </w:rPr>
-        <w:t>judicial_officer</w:t>
+        <w:t>{% elif judicial_officer</w:t>
       </w:r>
       <w:r>
         <w:rPr>
@@ -719,16 +635,7 @@
           <w:sz w:val="20"/>
           <w:szCs w:val="20"/>
         </w:rPr>
-        <w:t>_type</w:t>
-      </w:r>
-      <w:proofErr w:type="spellEnd"/>
-      <w:r>
-        <w:rPr>
-          <w:rFonts w:ascii="Palatino Linotype" w:hAnsi="Palatino Linotype"/>
-          <w:sz w:val="20"/>
-          <w:szCs w:val="20"/>
-        </w:rPr>
-        <w:t xml:space="preserve"> == ‘Judge’ %}</w:t>
+        <w:t>_type == ‘Judge’ %}</w:t>
       </w:r>
     </w:p>
     <w:p>
@@ -845,51 +752,15 @@
           <w:sz w:val="20"/>
           <w:szCs w:val="20"/>
         </w:rPr>
-        <w:t xml:space="preserve">{{ </w:t>
-      </w:r>
-      <w:proofErr w:type="spellStart"/>
-      <w:r>
-        <w:rPr>
-          <w:rFonts w:ascii="Palatino Linotype" w:hAnsi="Palatino Linotype"/>
-          <w:sz w:val="20"/>
-          <w:szCs w:val="20"/>
-        </w:rPr>
-        <w:t>appearance_reason</w:t>
-      </w:r>
-      <w:proofErr w:type="spellEnd"/>
-      <w:r>
-        <w:rPr>
-          <w:rFonts w:ascii="Palatino Linotype" w:hAnsi="Palatino Linotype"/>
-          <w:sz w:val="20"/>
-          <w:szCs w:val="20"/>
-        </w:rPr>
-        <w:t xml:space="preserve"> }}</w:t>
-      </w:r>
-      <w:r>
-        <w:rPr>
-          <w:rFonts w:ascii="Palatino Linotype" w:hAnsi="Palatino Linotype"/>
-          <w:sz w:val="20"/>
-          <w:szCs w:val="20"/>
-        </w:rPr>
-        <w:t xml:space="preserve"> on {{ </w:t>
-      </w:r>
-      <w:proofErr w:type="spellStart"/>
-      <w:r>
-        <w:rPr>
-          <w:rFonts w:ascii="Palatino Linotype" w:hAnsi="Palatino Linotype"/>
-          <w:sz w:val="20"/>
-          <w:szCs w:val="20"/>
-        </w:rPr>
-        <w:t>plea_trial_date</w:t>
-      </w:r>
-      <w:proofErr w:type="spellEnd"/>
-      <w:r>
-        <w:rPr>
-          <w:rFonts w:ascii="Palatino Linotype" w:hAnsi="Palatino Linotype"/>
-          <w:sz w:val="20"/>
-          <w:szCs w:val="20"/>
-        </w:rPr>
-        <w:t xml:space="preserve"> }}.</w:t>
+        <w:t>{{ appearance_reason }}</w:t>
+      </w:r>
+      <w:r>
+        <w:rPr>
+          <w:rFonts w:ascii="Palatino Linotype" w:hAnsi="Palatino Linotype"/>
+          <w:sz w:val="20"/>
+          <w:szCs w:val="20"/>
+        </w:rPr>
+        <w:t xml:space="preserve"> on {{ plea_trial_date }}.</w:t>
       </w:r>
       <w:r>
         <w:rPr>
@@ -906,9 +777,8 @@
           <w:sz w:val="20"/>
           <w:szCs w:val="20"/>
         </w:rPr>
-        <w:t xml:space="preserve">{% if </w:t>
-      </w:r>
-      <w:proofErr w:type="spellStart"/>
+        <w:t>{% if defense_counsel_waived is false %}Defendant was represented by {{ defense_counsel }}, {{ defense_counsel_type }}. {% elif defense_counsel_waived is true %}Defendant waived right to counsel. {% endif %}</w:t>
+      </w:r>
       <w:r>
         <w:rPr>
           <w:rFonts w:ascii="Palatino Linotype" w:hAnsi="Palatino Linotype"/>
@@ -916,9 +786,8 @@
           <w:sz w:val="20"/>
           <w:szCs w:val="20"/>
         </w:rPr>
-        <w:t>defense_counsel_waived</w:t>
-      </w:r>
-      <w:proofErr w:type="spellEnd"/>
+        <w:t>{% if amend_offense_details is not none %}Counsel for the State of Ohio made a motion to amend the cha</w:t>
+      </w:r>
       <w:r>
         <w:rPr>
           <w:rFonts w:ascii="Palatino Linotype" w:hAnsi="Palatino Linotype"/>
@@ -926,9 +795,8 @@
           <w:sz w:val="20"/>
           <w:szCs w:val="20"/>
         </w:rPr>
-        <w:t xml:space="preserve"> is false %}Defendant was represented by {{ </w:t>
-      </w:r>
-      <w:proofErr w:type="spellStart"/>
+        <w:t>rge(s) in the case.</w:t>
+      </w:r>
       <w:r>
         <w:rPr>
           <w:rFonts w:ascii="Palatino Linotype" w:hAnsi="Palatino Linotype"/>
@@ -936,9 +804,8 @@
           <w:sz w:val="20"/>
           <w:szCs w:val="20"/>
         </w:rPr>
-        <w:t>defense_counsel</w:t>
-      </w:r>
-      <w:proofErr w:type="spellEnd"/>
+        <w:t>{% if amend_offense_details.motion_disposition  ==  ‘Granted’ %} The Court found the amendment</w:t>
+      </w:r>
       <w:r>
         <w:rPr>
           <w:rFonts w:ascii="Palatino Linotype" w:hAnsi="Palatino Linotype"/>
@@ -946,9 +813,8 @@
           <w:sz w:val="20"/>
           <w:szCs w:val="20"/>
         </w:rPr>
-        <w:t xml:space="preserve"> }}, {{ </w:t>
-      </w:r>
-      <w:proofErr w:type="spellStart"/>
+        <w:t xml:space="preserve"> is consistent with Crim. R. 7 and consistent with the facts of the case. Therefore, the motion is</w:t>
+      </w:r>
       <w:r>
         <w:rPr>
           <w:rFonts w:ascii="Palatino Linotype" w:hAnsi="Palatino Linotype"/>
@@ -956,9 +822,8 @@
           <w:sz w:val="20"/>
           <w:szCs w:val="20"/>
         </w:rPr>
-        <w:t>defense_counsel_type</w:t>
-      </w:r>
-      <w:proofErr w:type="spellEnd"/>
+        <w:t xml:space="preserve"> {{ amend_offense_details.motion_disposition }}.</w:t>
+      </w:r>
       <w:r>
         <w:rPr>
           <w:rFonts w:ascii="Palatino Linotype" w:hAnsi="Palatino Linotype"/>
@@ -966,9 +831,8 @@
           <w:sz w:val="20"/>
           <w:szCs w:val="20"/>
         </w:rPr>
-        <w:t xml:space="preserve"> }}. {% </w:t>
-      </w:r>
-      <w:proofErr w:type="spellStart"/>
+        <w:t xml:space="preserve"> The charge(s) of {% for charge in amended_charges_list %}{% if loop.index == 2 %} and {% endif %}{{ charge[0] }} is amended to {{ charge[1] }}{% endfor %}.</w:t>
+      </w:r>
       <w:r>
         <w:rPr>
           <w:rFonts w:ascii="Palatino Linotype" w:hAnsi="Palatino Linotype"/>
@@ -976,9 +840,8 @@
           <w:sz w:val="20"/>
           <w:szCs w:val="20"/>
         </w:rPr>
-        <w:t>elif</w:t>
-      </w:r>
-      <w:proofErr w:type="spellEnd"/>
+        <w:t>{% elif amend_offense_details.motion_disposition</w:t>
+      </w:r>
       <w:r>
         <w:rPr>
           <w:rFonts w:ascii="Palatino Linotype" w:hAnsi="Palatino Linotype"/>
@@ -986,9 +849,8 @@
           <w:sz w:val="20"/>
           <w:szCs w:val="20"/>
         </w:rPr>
-        <w:t xml:space="preserve"> </w:t>
-      </w:r>
-      <w:proofErr w:type="spellStart"/>
+        <w:t xml:space="preserve">  ==  ‘Denied’ %}</w:t>
+      </w:r>
       <w:r>
         <w:rPr>
           <w:rFonts w:ascii="Palatino Linotype" w:hAnsi="Palatino Linotype"/>
@@ -996,9 +858,8 @@
           <w:sz w:val="20"/>
           <w:szCs w:val="20"/>
         </w:rPr>
-        <w:t>defense_counsel_waived</w:t>
-      </w:r>
-      <w:proofErr w:type="spellEnd"/>
+        <w:t xml:space="preserve"> The Court found the amendment did alter the name or identify of the offense</w:t>
+      </w:r>
       <w:r>
         <w:rPr>
           <w:rFonts w:ascii="Palatino Linotype" w:hAnsi="Palatino Linotype"/>
@@ -1006,7 +867,7 @@
           <w:sz w:val="20"/>
           <w:szCs w:val="20"/>
         </w:rPr>
-        <w:t xml:space="preserve"> is true %}Defendant waived right to counsel. {% endif %}</w:t>
+        <w:t>(s)</w:t>
       </w:r>
       <w:r>
         <w:rPr>
@@ -1015,9 +876,8 @@
           <w:sz w:val="20"/>
           <w:szCs w:val="20"/>
         </w:rPr>
-        <w:t xml:space="preserve">{% if </w:t>
-      </w:r>
-      <w:proofErr w:type="spellStart"/>
+        <w:t xml:space="preserve"> and therefore the motion is {{ amend_offense</w:t>
+      </w:r>
       <w:r>
         <w:rPr>
           <w:rFonts w:ascii="Palatino Linotype" w:hAnsi="Palatino Linotype"/>
@@ -1025,267 +885,7 @@
           <w:sz w:val="20"/>
           <w:szCs w:val="20"/>
         </w:rPr>
-        <w:t>amend_offense_details</w:t>
-      </w:r>
-      <w:proofErr w:type="spellEnd"/>
-      <w:r>
-        <w:rPr>
-          <w:rFonts w:ascii="Palatino Linotype" w:hAnsi="Palatino Linotype"/>
-          <w:bCs/>
-          <w:sz w:val="20"/>
-          <w:szCs w:val="20"/>
-        </w:rPr>
-        <w:t xml:space="preserve"> is not none %}Counsel for the State of Ohio made a motion to amend the cha</w:t>
-      </w:r>
-      <w:r>
-        <w:rPr>
-          <w:rFonts w:ascii="Palatino Linotype" w:hAnsi="Palatino Linotype"/>
-          <w:bCs/>
-          <w:sz w:val="20"/>
-          <w:szCs w:val="20"/>
-        </w:rPr>
-        <w:t>rge(s) in the case.</w:t>
-      </w:r>
-      <w:r>
-        <w:rPr>
-          <w:rFonts w:ascii="Palatino Linotype" w:hAnsi="Palatino Linotype"/>
-          <w:bCs/>
-          <w:sz w:val="20"/>
-          <w:szCs w:val="20"/>
-        </w:rPr>
-        <w:t xml:space="preserve">{% if </w:t>
-      </w:r>
-      <w:proofErr w:type="spellStart"/>
-      <w:r>
-        <w:rPr>
-          <w:rFonts w:ascii="Palatino Linotype" w:hAnsi="Palatino Linotype"/>
-          <w:bCs/>
-          <w:sz w:val="20"/>
-          <w:szCs w:val="20"/>
-        </w:rPr>
-        <w:t>amend_offense_details.motion_disposition</w:t>
-      </w:r>
-      <w:proofErr w:type="spellEnd"/>
-      <w:r>
-        <w:rPr>
-          <w:rFonts w:ascii="Palatino Linotype" w:hAnsi="Palatino Linotype"/>
-          <w:bCs/>
-          <w:sz w:val="20"/>
-          <w:szCs w:val="20"/>
-        </w:rPr>
-        <w:t xml:space="preserve">  ==  ‘Granted’ %} The Court found the amendment did not alter the name or identi</w:t>
-      </w:r>
-      <w:r>
-        <w:rPr>
-          <w:rFonts w:ascii="Palatino Linotype" w:hAnsi="Palatino Linotype"/>
-          <w:bCs/>
-          <w:sz w:val="20"/>
-          <w:szCs w:val="20"/>
-        </w:rPr>
-        <w:t>t</w:t>
-      </w:r>
-      <w:r>
-        <w:rPr>
-          <w:rFonts w:ascii="Palatino Linotype" w:hAnsi="Palatino Linotype"/>
-          <w:bCs/>
-          <w:sz w:val="20"/>
-          <w:szCs w:val="20"/>
-        </w:rPr>
-        <w:t xml:space="preserve">y of the offense and the motion is {{ </w:t>
-      </w:r>
-      <w:proofErr w:type="spellStart"/>
-      <w:r>
-        <w:rPr>
-          <w:rFonts w:ascii="Palatino Linotype" w:hAnsi="Palatino Linotype"/>
-          <w:bCs/>
-          <w:sz w:val="20"/>
-          <w:szCs w:val="20"/>
-        </w:rPr>
-        <w:t>amend_offense_details.motion_disposition</w:t>
-      </w:r>
-      <w:proofErr w:type="spellEnd"/>
-      <w:r>
-        <w:rPr>
-          <w:rFonts w:ascii="Palatino Linotype" w:hAnsi="Palatino Linotype"/>
-          <w:bCs/>
-          <w:sz w:val="20"/>
-          <w:szCs w:val="20"/>
-        </w:rPr>
-        <w:t xml:space="preserve"> }}.</w:t>
-      </w:r>
-      <w:r>
-        <w:rPr>
-          <w:rFonts w:ascii="Palatino Linotype" w:hAnsi="Palatino Linotype"/>
-          <w:bCs/>
-          <w:sz w:val="20"/>
-          <w:szCs w:val="20"/>
-        </w:rPr>
-        <w:t xml:space="preserve"> The charge(s) of {% for charge in </w:t>
-      </w:r>
-      <w:proofErr w:type="spellStart"/>
-      <w:r>
-        <w:rPr>
-          <w:rFonts w:ascii="Palatino Linotype" w:hAnsi="Palatino Linotype"/>
-          <w:bCs/>
-          <w:sz w:val="20"/>
-          <w:szCs w:val="20"/>
-        </w:rPr>
-        <w:t>amended_charges_list</w:t>
-      </w:r>
-      <w:proofErr w:type="spellEnd"/>
-      <w:r>
-        <w:rPr>
-          <w:rFonts w:ascii="Palatino Linotype" w:hAnsi="Palatino Linotype"/>
-          <w:bCs/>
-          <w:sz w:val="20"/>
-          <w:szCs w:val="20"/>
-        </w:rPr>
-        <w:t xml:space="preserve"> %}{% if </w:t>
-      </w:r>
-      <w:proofErr w:type="spellStart"/>
-      <w:r>
-        <w:rPr>
-          <w:rFonts w:ascii="Palatino Linotype" w:hAnsi="Palatino Linotype"/>
-          <w:bCs/>
-          <w:sz w:val="20"/>
-          <w:szCs w:val="20"/>
-        </w:rPr>
-        <w:t>loop.index</w:t>
-      </w:r>
-      <w:proofErr w:type="spellEnd"/>
-      <w:r>
-        <w:rPr>
-          <w:rFonts w:ascii="Palatino Linotype" w:hAnsi="Palatino Linotype"/>
-          <w:bCs/>
-          <w:sz w:val="20"/>
-          <w:szCs w:val="20"/>
-        </w:rPr>
-        <w:t xml:space="preserve"> == 2 %} and {% endif %}{{ charge[0] }} is amended to {{ charge[1] }}{% </w:t>
-      </w:r>
-      <w:proofErr w:type="spellStart"/>
-      <w:r>
-        <w:rPr>
-          <w:rFonts w:ascii="Palatino Linotype" w:hAnsi="Palatino Linotype"/>
-          <w:bCs/>
-          <w:sz w:val="20"/>
-          <w:szCs w:val="20"/>
-        </w:rPr>
-        <w:t>endfor</w:t>
-      </w:r>
-      <w:proofErr w:type="spellEnd"/>
-      <w:r>
-        <w:rPr>
-          <w:rFonts w:ascii="Palatino Linotype" w:hAnsi="Palatino Linotype"/>
-          <w:bCs/>
-          <w:sz w:val="20"/>
-          <w:szCs w:val="20"/>
-        </w:rPr>
-        <w:t xml:space="preserve"> %}.</w:t>
-      </w:r>
-      <w:r>
-        <w:rPr>
-          <w:rFonts w:ascii="Palatino Linotype" w:hAnsi="Palatino Linotype"/>
-          <w:bCs/>
-          <w:sz w:val="20"/>
-          <w:szCs w:val="20"/>
-        </w:rPr>
-        <w:t xml:space="preserve">{% </w:t>
-      </w:r>
-      <w:proofErr w:type="spellStart"/>
-      <w:r>
-        <w:rPr>
-          <w:rFonts w:ascii="Palatino Linotype" w:hAnsi="Palatino Linotype"/>
-          <w:bCs/>
-          <w:sz w:val="20"/>
-          <w:szCs w:val="20"/>
-        </w:rPr>
-        <w:t>elif</w:t>
-      </w:r>
-      <w:proofErr w:type="spellEnd"/>
-      <w:r>
-        <w:rPr>
-          <w:rFonts w:ascii="Palatino Linotype" w:hAnsi="Palatino Linotype"/>
-          <w:bCs/>
-          <w:sz w:val="20"/>
-          <w:szCs w:val="20"/>
-        </w:rPr>
-        <w:t xml:space="preserve"> </w:t>
-      </w:r>
-      <w:proofErr w:type="spellStart"/>
-      <w:r>
-        <w:rPr>
-          <w:rFonts w:ascii="Palatino Linotype" w:hAnsi="Palatino Linotype"/>
-          <w:bCs/>
-          <w:sz w:val="20"/>
-          <w:szCs w:val="20"/>
-        </w:rPr>
-        <w:t>amend_offense_details.motion_disposition</w:t>
-      </w:r>
-      <w:proofErr w:type="spellEnd"/>
-      <w:r>
-        <w:rPr>
-          <w:rFonts w:ascii="Palatino Linotype" w:hAnsi="Palatino Linotype"/>
-          <w:bCs/>
-          <w:sz w:val="20"/>
-          <w:szCs w:val="20"/>
-        </w:rPr>
-        <w:t xml:space="preserve">  ==  ‘Denied’ %}</w:t>
-      </w:r>
-      <w:r>
-        <w:rPr>
-          <w:rFonts w:ascii="Palatino Linotype" w:hAnsi="Palatino Linotype"/>
-          <w:bCs/>
-          <w:sz w:val="20"/>
-          <w:szCs w:val="20"/>
-        </w:rPr>
-        <w:t xml:space="preserve"> The Court found the amendment did alter the name or identify of the offense</w:t>
-      </w:r>
-      <w:r>
-        <w:rPr>
-          <w:rFonts w:ascii="Palatino Linotype" w:hAnsi="Palatino Linotype"/>
-          <w:bCs/>
-          <w:sz w:val="20"/>
-          <w:szCs w:val="20"/>
-        </w:rPr>
-        <w:t>(s)</w:t>
-      </w:r>
-      <w:r>
-        <w:rPr>
-          <w:rFonts w:ascii="Palatino Linotype" w:hAnsi="Palatino Linotype"/>
-          <w:bCs/>
-          <w:sz w:val="20"/>
-          <w:szCs w:val="20"/>
-        </w:rPr>
-        <w:t xml:space="preserve"> and therefore the motion is {{ </w:t>
-      </w:r>
-      <w:proofErr w:type="spellStart"/>
-      <w:r>
-        <w:rPr>
-          <w:rFonts w:ascii="Palatino Linotype" w:hAnsi="Palatino Linotype"/>
-          <w:bCs/>
-          <w:sz w:val="20"/>
-          <w:szCs w:val="20"/>
-        </w:rPr>
-        <w:t>amend_offense</w:t>
-      </w:r>
-      <w:r>
-        <w:rPr>
-          <w:rFonts w:ascii="Palatino Linotype" w:hAnsi="Palatino Linotype"/>
-          <w:bCs/>
-          <w:sz w:val="20"/>
-          <w:szCs w:val="20"/>
-        </w:rPr>
-        <w:t>_details.motion_disposition</w:t>
-      </w:r>
-      <w:proofErr w:type="spellEnd"/>
-      <w:r>
-        <w:rPr>
-          <w:rFonts w:ascii="Palatino Linotype" w:hAnsi="Palatino Linotype"/>
-          <w:bCs/>
-          <w:sz w:val="20"/>
-          <w:szCs w:val="20"/>
-        </w:rPr>
-        <w:t xml:space="preserve"> }}.</w:t>
+        <w:t>_details.motion_disposition }}.</w:t>
       </w:r>
       <w:r>
         <w:rPr>
@@ -1439,6 +1039,14 @@
         </w:rPr>
         <w:t>The Court, finding that the Defendant entered the plea knowingly, intelligently, and voluntarily, accepted the plea and entered the following sentence:</w:t>
       </w:r>
+      <w:r>
+        <w:rPr>
+          <w:rFonts w:ascii="Palatino Linotype" w:hAnsi="Palatino Linotype"/>
+          <w:sz w:val="20"/>
+          <w:szCs w:val="20"/>
+        </w:rPr>
+        <w:t xml:space="preserve"> </w:t>
+      </w:r>
     </w:p>
     <w:p>
       <w:pPr>
@@ -1455,25 +1063,7 @@
           <w:sz w:val="20"/>
           <w:szCs w:val="20"/>
         </w:rPr>
-        <w:t xml:space="preserve">{% if </w:t>
-      </w:r>
-      <w:proofErr w:type="spellStart"/>
-      <w:r>
-        <w:rPr>
-          <w:rFonts w:ascii="Palatino Linotype" w:hAnsi="Palatino Linotype"/>
-          <w:sz w:val="20"/>
-          <w:szCs w:val="20"/>
-        </w:rPr>
-        <w:t>diversion.ordered</w:t>
-      </w:r>
-      <w:proofErr w:type="spellEnd"/>
-      <w:r>
-        <w:rPr>
-          <w:rFonts w:ascii="Palatino Linotype" w:hAnsi="Palatino Linotype"/>
-          <w:sz w:val="20"/>
-          <w:szCs w:val="20"/>
-        </w:rPr>
-        <w:t xml:space="preserve"> is true %}</w:t>
+        <w:t>{% if diversion.ordered is true %}</w:t>
       </w:r>
       <w:r>
         <w:rPr>
@@ -1507,51 +1097,15 @@
           <w:sz w:val="20"/>
           <w:szCs w:val="20"/>
         </w:rPr>
-        <w:t xml:space="preserve">Defendant is eligible for the {{ </w:t>
-      </w:r>
-      <w:proofErr w:type="spellStart"/>
-      <w:r>
-        <w:rPr>
-          <w:rFonts w:ascii="Palatino Linotype" w:hAnsi="Palatino Linotype"/>
-          <w:sz w:val="20"/>
-          <w:szCs w:val="20"/>
-        </w:rPr>
-        <w:t>diversion.program_name</w:t>
-      </w:r>
-      <w:proofErr w:type="spellEnd"/>
-      <w:r>
-        <w:rPr>
-          <w:rFonts w:ascii="Palatino Linotype" w:hAnsi="Palatino Linotype"/>
-          <w:sz w:val="20"/>
-          <w:szCs w:val="20"/>
-        </w:rPr>
-        <w:t xml:space="preserve"> }}. The Defendant’s plea and the Court’s findings are set forth in the chart below. The sentence, including any fines, costs and jail days, is SUSPENDED pending Defendant’s completion of the </w:t>
-      </w:r>
-      <w:r>
-        <w:rPr>
-          <w:rFonts w:ascii="Palatino Linotype" w:hAnsi="Palatino Linotype"/>
-          <w:sz w:val="20"/>
-          <w:szCs w:val="20"/>
-        </w:rPr>
-        <w:t xml:space="preserve">{{ </w:t>
-      </w:r>
-      <w:proofErr w:type="spellStart"/>
-      <w:r>
-        <w:rPr>
-          <w:rFonts w:ascii="Palatino Linotype" w:hAnsi="Palatino Linotype"/>
-          <w:sz w:val="20"/>
-          <w:szCs w:val="20"/>
-        </w:rPr>
-        <w:t>diversion.program_name</w:t>
-      </w:r>
-      <w:proofErr w:type="spellEnd"/>
-      <w:r>
-        <w:rPr>
-          <w:rFonts w:ascii="Palatino Linotype" w:hAnsi="Palatino Linotype"/>
-          <w:sz w:val="20"/>
-          <w:szCs w:val="20"/>
-        </w:rPr>
-        <w:t xml:space="preserve"> }}</w:t>
+        <w:t xml:space="preserve">Defendant is eligible for the {{ diversion.program_name }}. The Defendant’s plea and the Court’s findings are set forth in the chart below. The sentence, including any fines, costs and jail days, is SUSPENDED pending Defendant’s completion of the </w:t>
+      </w:r>
+      <w:r>
+        <w:rPr>
+          <w:rFonts w:ascii="Palatino Linotype" w:hAnsi="Palatino Linotype"/>
+          <w:sz w:val="20"/>
+          <w:szCs w:val="20"/>
+        </w:rPr>
+        <w:t>{{ diversion.program_name }}</w:t>
       </w:r>
       <w:r>
         <w:rPr>
@@ -1567,25 +1121,7 @@
           <w:sz w:val="20"/>
           <w:szCs w:val="20"/>
         </w:rPr>
-        <w:t xml:space="preserve">{{ </w:t>
-      </w:r>
-      <w:proofErr w:type="spellStart"/>
-      <w:r>
-        <w:rPr>
-          <w:rFonts w:ascii="Palatino Linotype" w:hAnsi="Palatino Linotype"/>
-          <w:sz w:val="20"/>
-          <w:szCs w:val="20"/>
-        </w:rPr>
-        <w:t>diversion.program_name</w:t>
-      </w:r>
-      <w:proofErr w:type="spellEnd"/>
-      <w:r>
-        <w:rPr>
-          <w:rFonts w:ascii="Palatino Linotype" w:hAnsi="Palatino Linotype"/>
-          <w:sz w:val="20"/>
-          <w:szCs w:val="20"/>
-        </w:rPr>
-        <w:t xml:space="preserve"> }}</w:t>
+        <w:t>{{ diversion.program_name }}</w:t>
       </w:r>
       <w:r>
         <w:rPr>
@@ -1625,44 +1161,16 @@
           <w:sz w:val="20"/>
           <w:szCs w:val="20"/>
         </w:rPr>
-        <w:t xml:space="preserve">by {{ </w:t>
-      </w:r>
-      <w:proofErr w:type="spellStart"/>
-      <w:r>
-        <w:rPr>
-          <w:rFonts w:ascii="Palatino Linotype" w:hAnsi="Palatino Linotype"/>
-          <w:sz w:val="20"/>
-          <w:szCs w:val="20"/>
-        </w:rPr>
-        <w:t>diversion.diversion_fine_pay_date</w:t>
-      </w:r>
-      <w:proofErr w:type="spellEnd"/>
-      <w:r>
-        <w:rPr>
-          <w:rFonts w:ascii="Palatino Linotype" w:hAnsi="Palatino Linotype"/>
-          <w:sz w:val="20"/>
-          <w:szCs w:val="20"/>
-        </w:rPr>
-        <w:t xml:space="preserve"> }}</w:t>
-      </w:r>
-      <w:r>
-        <w:rPr>
-          <w:rFonts w:ascii="Palatino Linotype" w:hAnsi="Palatino Linotype"/>
-          <w:sz w:val="20"/>
-          <w:szCs w:val="20"/>
-        </w:rPr>
-        <w:t xml:space="preserve">{% if </w:t>
-      </w:r>
-      <w:proofErr w:type="spellStart"/>
-      <w:r>
-        <w:rPr>
-          <w:rFonts w:ascii="Palatino Linotype" w:hAnsi="Palatino Linotype"/>
-          <w:sz w:val="20"/>
-          <w:szCs w:val="20"/>
-        </w:rPr>
-        <w:t>diversion.jail_imposed</w:t>
-      </w:r>
-      <w:proofErr w:type="spellEnd"/>
+        <w:t>by {{ diversion.diversion_fine_pay_date }}</w:t>
+      </w:r>
+      <w:r>
+        <w:rPr>
+          <w:rFonts w:ascii="Palatino Linotype" w:hAnsi="Palatino Linotype"/>
+          <w:sz w:val="20"/>
+          <w:szCs w:val="20"/>
+        </w:rPr>
+        <w:t>{% if diversion.jail_imposed</w:t>
+      </w:r>
       <w:r>
         <w:rPr>
           <w:rFonts w:ascii="Palatino Linotype" w:hAnsi="Palatino Linotype"/>
@@ -1693,25 +1201,7 @@
           <w:sz w:val="20"/>
           <w:szCs w:val="20"/>
         </w:rPr>
-        <w:t xml:space="preserve">and shall report to jail on {{ </w:t>
-      </w:r>
-      <w:proofErr w:type="spellStart"/>
-      <w:r>
-        <w:rPr>
-          <w:rFonts w:ascii="Palatino Linotype" w:hAnsi="Palatino Linotype"/>
-          <w:sz w:val="20"/>
-          <w:szCs w:val="20"/>
-        </w:rPr>
-        <w:t>diversion.diversion_jail_report_date</w:t>
-      </w:r>
-      <w:proofErr w:type="spellEnd"/>
-      <w:r>
-        <w:rPr>
-          <w:rFonts w:ascii="Palatino Linotype" w:hAnsi="Palatino Linotype"/>
-          <w:sz w:val="20"/>
-          <w:szCs w:val="20"/>
-        </w:rPr>
-        <w:t xml:space="preserve"> }}</w:t>
+        <w:t>and shall report to jail on {{ diversion.diversion_jail_report_date }}</w:t>
       </w:r>
       <w:r>
         <w:rPr>
@@ -1727,18 +1217,8 @@
           <w:sz w:val="20"/>
           <w:szCs w:val="20"/>
         </w:rPr>
-        <w:t xml:space="preserve"> at 7:00 </w:t>
-      </w:r>
-      <w:proofErr w:type="spellStart"/>
-      <w:r>
-        <w:rPr>
-          <w:rFonts w:ascii="Palatino Linotype" w:hAnsi="Palatino Linotype"/>
-          <w:sz w:val="20"/>
-          <w:szCs w:val="20"/>
-        </w:rPr>
-        <w:t>p.m</w:t>
-      </w:r>
-      <w:proofErr w:type="spellEnd"/>
+        <w:t xml:space="preserve"> at 7:00 p.m</w:t>
+      </w:r>
       <w:r>
         <w:rPr>
           <w:rFonts w:ascii="Palatino Linotype" w:hAnsi="Palatino Linotype"/>
@@ -1861,51 +1341,7 @@
                 <w:sz w:val="20"/>
                 <w:szCs w:val="20"/>
               </w:rPr>
-              <w:t>{%</w:t>
-            </w:r>
-            <w:proofErr w:type="spellStart"/>
-            <w:r>
-              <w:rPr>
-                <w:rFonts w:ascii="Palatino Linotype" w:hAnsi="Palatino Linotype"/>
-                <w:b/>
-                <w:bCs/>
-                <w:sz w:val="20"/>
-                <w:szCs w:val="20"/>
-              </w:rPr>
-              <w:t>tc</w:t>
-            </w:r>
-            <w:proofErr w:type="spellEnd"/>
-            <w:r>
-              <w:rPr>
-                <w:rFonts w:ascii="Palatino Linotype" w:hAnsi="Palatino Linotype"/>
-                <w:b/>
-                <w:bCs/>
-                <w:sz w:val="20"/>
-                <w:szCs w:val="20"/>
-              </w:rPr>
-              <w:t xml:space="preserve"> for charge in </w:t>
-            </w:r>
-            <w:proofErr w:type="spellStart"/>
-            <w:r>
-              <w:rPr>
-                <w:rFonts w:ascii="Palatino Linotype" w:hAnsi="Palatino Linotype"/>
-                <w:b/>
-                <w:bCs/>
-                <w:sz w:val="20"/>
-                <w:szCs w:val="20"/>
-              </w:rPr>
-              <w:t>charges_list</w:t>
-            </w:r>
-            <w:proofErr w:type="spellEnd"/>
-            <w:r>
-              <w:rPr>
-                <w:rFonts w:ascii="Palatino Linotype" w:hAnsi="Palatino Linotype"/>
-                <w:b/>
-                <w:bCs/>
-                <w:sz w:val="20"/>
-                <w:szCs w:val="20"/>
-              </w:rPr>
-              <w:t xml:space="preserve"> %}</w:t>
+              <w:t>{%tc for charge in charges_list %}</w:t>
             </w:r>
           </w:p>
         </w:tc>
@@ -1943,29 +1379,7 @@
                 <w:sz w:val="20"/>
                 <w:szCs w:val="20"/>
               </w:rPr>
-              <w:t xml:space="preserve">{{ </w:t>
-            </w:r>
-            <w:proofErr w:type="spellStart"/>
-            <w:r>
-              <w:rPr>
-                <w:rFonts w:ascii="Palatino Linotype" w:hAnsi="Palatino Linotype"/>
-                <w:b/>
-                <w:bCs/>
-                <w:sz w:val="20"/>
-                <w:szCs w:val="20"/>
-              </w:rPr>
-              <w:t>charge.offense</w:t>
-            </w:r>
-            <w:proofErr w:type="spellEnd"/>
-            <w:r>
-              <w:rPr>
-                <w:rFonts w:ascii="Palatino Linotype" w:hAnsi="Palatino Linotype"/>
-                <w:b/>
-                <w:bCs/>
-                <w:sz w:val="20"/>
-                <w:szCs w:val="20"/>
-              </w:rPr>
-              <w:t xml:space="preserve"> }}</w:t>
+              <w:t>{{ charge.offense }}</w:t>
             </w:r>
           </w:p>
         </w:tc>
@@ -2003,51 +1417,7 @@
                 <w:sz w:val="20"/>
                 <w:szCs w:val="20"/>
               </w:rPr>
-              <w:t>{%</w:t>
-            </w:r>
-            <w:proofErr w:type="spellStart"/>
-            <w:r>
-              <w:rPr>
-                <w:rFonts w:ascii="Palatino Linotype" w:hAnsi="Palatino Linotype"/>
-                <w:b/>
-                <w:bCs/>
-                <w:sz w:val="20"/>
-                <w:szCs w:val="20"/>
-              </w:rPr>
-              <w:t>tc</w:t>
-            </w:r>
-            <w:proofErr w:type="spellEnd"/>
-            <w:r>
-              <w:rPr>
-                <w:rFonts w:ascii="Palatino Linotype" w:hAnsi="Palatino Linotype"/>
-                <w:b/>
-                <w:bCs/>
-                <w:sz w:val="20"/>
-                <w:szCs w:val="20"/>
-              </w:rPr>
-              <w:t xml:space="preserve"> </w:t>
-            </w:r>
-            <w:proofErr w:type="spellStart"/>
-            <w:r>
-              <w:rPr>
-                <w:rFonts w:ascii="Palatino Linotype" w:hAnsi="Palatino Linotype"/>
-                <w:b/>
-                <w:bCs/>
-                <w:sz w:val="20"/>
-                <w:szCs w:val="20"/>
-              </w:rPr>
-              <w:t>endfor</w:t>
-            </w:r>
-            <w:proofErr w:type="spellEnd"/>
-            <w:r>
-              <w:rPr>
-                <w:rFonts w:ascii="Palatino Linotype" w:hAnsi="Palatino Linotype"/>
-                <w:b/>
-                <w:bCs/>
-                <w:sz w:val="20"/>
-                <w:szCs w:val="20"/>
-              </w:rPr>
-              <w:t xml:space="preserve"> %}</w:t>
+              <w:t>{%tc endfor %}</w:t>
             </w:r>
           </w:p>
         </w:tc>
@@ -2128,51 +1498,7 @@
                 <w:sz w:val="20"/>
                 <w:szCs w:val="20"/>
               </w:rPr>
-              <w:t>{%</w:t>
-            </w:r>
-            <w:proofErr w:type="spellStart"/>
-            <w:r>
-              <w:rPr>
-                <w:rFonts w:ascii="Palatino Linotype" w:hAnsi="Palatino Linotype"/>
-                <w:b/>
-                <w:bCs/>
-                <w:sz w:val="20"/>
-                <w:szCs w:val="20"/>
-              </w:rPr>
-              <w:t>tc</w:t>
-            </w:r>
-            <w:proofErr w:type="spellEnd"/>
-            <w:r>
-              <w:rPr>
-                <w:rFonts w:ascii="Palatino Linotype" w:hAnsi="Palatino Linotype"/>
-                <w:b/>
-                <w:bCs/>
-                <w:sz w:val="20"/>
-                <w:szCs w:val="20"/>
-              </w:rPr>
-              <w:t xml:space="preserve"> for charge in </w:t>
-            </w:r>
-            <w:proofErr w:type="spellStart"/>
-            <w:r>
-              <w:rPr>
-                <w:rFonts w:ascii="Palatino Linotype" w:hAnsi="Palatino Linotype"/>
-                <w:b/>
-                <w:bCs/>
-                <w:sz w:val="20"/>
-                <w:szCs w:val="20"/>
-              </w:rPr>
-              <w:t>charges_list</w:t>
-            </w:r>
-            <w:proofErr w:type="spellEnd"/>
-            <w:r>
-              <w:rPr>
-                <w:rFonts w:ascii="Palatino Linotype" w:hAnsi="Palatino Linotype"/>
-                <w:b/>
-                <w:bCs/>
-                <w:sz w:val="20"/>
-                <w:szCs w:val="20"/>
-              </w:rPr>
-              <w:t xml:space="preserve"> %}</w:t>
+              <w:t>{%tc for charge in charges_list %}</w:t>
             </w:r>
           </w:p>
         </w:tc>
@@ -2210,29 +1536,7 @@
                 <w:sz w:val="20"/>
                 <w:szCs w:val="20"/>
               </w:rPr>
-              <w:t xml:space="preserve">{{ </w:t>
-            </w:r>
-            <w:proofErr w:type="spellStart"/>
-            <w:r>
-              <w:rPr>
-                <w:rFonts w:ascii="Palatino Linotype" w:hAnsi="Palatino Linotype"/>
-                <w:b/>
-                <w:bCs/>
-                <w:sz w:val="20"/>
-                <w:szCs w:val="20"/>
-              </w:rPr>
-              <w:t>charge.statute</w:t>
-            </w:r>
-            <w:proofErr w:type="spellEnd"/>
-            <w:r>
-              <w:rPr>
-                <w:rFonts w:ascii="Palatino Linotype" w:hAnsi="Palatino Linotype"/>
-                <w:b/>
-                <w:bCs/>
-                <w:sz w:val="20"/>
-                <w:szCs w:val="20"/>
-              </w:rPr>
-              <w:t xml:space="preserve"> }}</w:t>
+              <w:t>{{ charge.statute }}</w:t>
             </w:r>
           </w:p>
         </w:tc>
@@ -2270,51 +1574,7 @@
                 <w:sz w:val="20"/>
                 <w:szCs w:val="20"/>
               </w:rPr>
-              <w:t>{%</w:t>
-            </w:r>
-            <w:proofErr w:type="spellStart"/>
-            <w:r>
-              <w:rPr>
-                <w:rFonts w:ascii="Palatino Linotype" w:hAnsi="Palatino Linotype"/>
-                <w:b/>
-                <w:bCs/>
-                <w:sz w:val="20"/>
-                <w:szCs w:val="20"/>
-              </w:rPr>
-              <w:t>tc</w:t>
-            </w:r>
-            <w:proofErr w:type="spellEnd"/>
-            <w:r>
-              <w:rPr>
-                <w:rFonts w:ascii="Palatino Linotype" w:hAnsi="Palatino Linotype"/>
-                <w:b/>
-                <w:bCs/>
-                <w:sz w:val="20"/>
-                <w:szCs w:val="20"/>
-              </w:rPr>
-              <w:t xml:space="preserve"> </w:t>
-            </w:r>
-            <w:proofErr w:type="spellStart"/>
-            <w:r>
-              <w:rPr>
-                <w:rFonts w:ascii="Palatino Linotype" w:hAnsi="Palatino Linotype"/>
-                <w:b/>
-                <w:bCs/>
-                <w:sz w:val="20"/>
-                <w:szCs w:val="20"/>
-              </w:rPr>
-              <w:t>endfor</w:t>
-            </w:r>
-            <w:proofErr w:type="spellEnd"/>
-            <w:r>
-              <w:rPr>
-                <w:rFonts w:ascii="Palatino Linotype" w:hAnsi="Palatino Linotype"/>
-                <w:b/>
-                <w:bCs/>
-                <w:sz w:val="20"/>
-                <w:szCs w:val="20"/>
-              </w:rPr>
-              <w:t xml:space="preserve"> %}</w:t>
+              <w:t>{%tc endfor %}</w:t>
             </w:r>
           </w:p>
         </w:tc>
@@ -2395,51 +1655,18 @@
                 <w:sz w:val="20"/>
                 <w:szCs w:val="20"/>
               </w:rPr>
-              <w:t>{%</w:t>
-            </w:r>
-            <w:proofErr w:type="spellStart"/>
-            <w:r>
-              <w:rPr>
-                <w:rFonts w:ascii="Palatino Linotype" w:hAnsi="Palatino Linotype"/>
-                <w:b/>
-                <w:bCs/>
-                <w:sz w:val="20"/>
-                <w:szCs w:val="20"/>
-              </w:rPr>
-              <w:t>tc</w:t>
-            </w:r>
-            <w:proofErr w:type="spellEnd"/>
-            <w:r>
-              <w:rPr>
-                <w:rFonts w:ascii="Palatino Linotype" w:hAnsi="Palatino Linotype"/>
-                <w:b/>
-                <w:bCs/>
-                <w:sz w:val="20"/>
-                <w:szCs w:val="20"/>
-              </w:rPr>
-              <w:t xml:space="preserve"> for charge in </w:t>
-            </w:r>
-            <w:proofErr w:type="spellStart"/>
-            <w:r>
-              <w:rPr>
-                <w:rFonts w:ascii="Palatino Linotype" w:hAnsi="Palatino Linotype"/>
-                <w:b/>
-                <w:bCs/>
-                <w:sz w:val="20"/>
-                <w:szCs w:val="20"/>
-              </w:rPr>
-              <w:t>charges_list</w:t>
-            </w:r>
-            <w:proofErr w:type="spellEnd"/>
-            <w:r>
-              <w:rPr>
-                <w:rFonts w:ascii="Palatino Linotype" w:hAnsi="Palatino Linotype"/>
-                <w:b/>
-                <w:bCs/>
-                <w:sz w:val="20"/>
-                <w:szCs w:val="20"/>
-              </w:rPr>
-              <w:t xml:space="preserve"> %}</w:t>
+              <w:t xml:space="preserve">{%tc for charge in charges_list </w:t>
+            </w:r>
+            <w:r>
+              <w:rPr>
+                <w:rFonts w:ascii="Palatino Linotype" w:hAnsi="Palatino Linotype"/>
+                <w:b/>
+                <w:bCs/>
+                <w:sz w:val="20"/>
+                <w:szCs w:val="20"/>
+              </w:rPr>
+              <w:lastRenderedPageBreak/>
+              <w:t>%}</w:t>
             </w:r>
           </w:p>
         </w:tc>
@@ -2477,29 +1704,8 @@
                 <w:sz w:val="20"/>
                 <w:szCs w:val="20"/>
               </w:rPr>
-              <w:t xml:space="preserve">{{ </w:t>
-            </w:r>
-            <w:proofErr w:type="spellStart"/>
-            <w:r>
-              <w:rPr>
-                <w:rFonts w:ascii="Palatino Linotype" w:hAnsi="Palatino Linotype"/>
-                <w:b/>
-                <w:bCs/>
-                <w:sz w:val="20"/>
-                <w:szCs w:val="20"/>
-              </w:rPr>
-              <w:t>charge.degree</w:t>
-            </w:r>
-            <w:proofErr w:type="spellEnd"/>
-            <w:r>
-              <w:rPr>
-                <w:rFonts w:ascii="Palatino Linotype" w:hAnsi="Palatino Linotype"/>
-                <w:b/>
-                <w:bCs/>
-                <w:sz w:val="20"/>
-                <w:szCs w:val="20"/>
-              </w:rPr>
-              <w:t xml:space="preserve"> }}</w:t>
+              <w:lastRenderedPageBreak/>
+              <w:t>{{ charge.degree }}</w:t>
             </w:r>
           </w:p>
         </w:tc>
@@ -2537,51 +1743,7 @@
                 <w:sz w:val="20"/>
                 <w:szCs w:val="20"/>
               </w:rPr>
-              <w:t>{%</w:t>
-            </w:r>
-            <w:proofErr w:type="spellStart"/>
-            <w:r>
-              <w:rPr>
-                <w:rFonts w:ascii="Palatino Linotype" w:hAnsi="Palatino Linotype"/>
-                <w:b/>
-                <w:bCs/>
-                <w:sz w:val="20"/>
-                <w:szCs w:val="20"/>
-              </w:rPr>
-              <w:t>tc</w:t>
-            </w:r>
-            <w:proofErr w:type="spellEnd"/>
-            <w:r>
-              <w:rPr>
-                <w:rFonts w:ascii="Palatino Linotype" w:hAnsi="Palatino Linotype"/>
-                <w:b/>
-                <w:bCs/>
-                <w:sz w:val="20"/>
-                <w:szCs w:val="20"/>
-              </w:rPr>
-              <w:t xml:space="preserve"> </w:t>
-            </w:r>
-            <w:proofErr w:type="spellStart"/>
-            <w:r>
-              <w:rPr>
-                <w:rFonts w:ascii="Palatino Linotype" w:hAnsi="Palatino Linotype"/>
-                <w:b/>
-                <w:bCs/>
-                <w:sz w:val="20"/>
-                <w:szCs w:val="20"/>
-              </w:rPr>
-              <w:t>endfor</w:t>
-            </w:r>
-            <w:proofErr w:type="spellEnd"/>
-            <w:r>
-              <w:rPr>
-                <w:rFonts w:ascii="Palatino Linotype" w:hAnsi="Palatino Linotype"/>
-                <w:b/>
-                <w:bCs/>
-                <w:sz w:val="20"/>
-                <w:szCs w:val="20"/>
-              </w:rPr>
-              <w:t xml:space="preserve"> %}</w:t>
+              <w:t>{%tc endfor %}</w:t>
             </w:r>
           </w:p>
         </w:tc>
@@ -2624,7 +1786,6 @@
                 <w:sz w:val="20"/>
                 <w:szCs w:val="20"/>
               </w:rPr>
-              <w:lastRenderedPageBreak/>
               <w:t>Plea</w:t>
             </w:r>
           </w:p>
@@ -2663,51 +1824,7 @@
                 <w:sz w:val="20"/>
                 <w:szCs w:val="20"/>
               </w:rPr>
-              <w:t>{%</w:t>
-            </w:r>
-            <w:proofErr w:type="spellStart"/>
-            <w:r>
-              <w:rPr>
-                <w:rFonts w:ascii="Palatino Linotype" w:hAnsi="Palatino Linotype"/>
-                <w:b/>
-                <w:bCs/>
-                <w:sz w:val="20"/>
-                <w:szCs w:val="20"/>
-              </w:rPr>
-              <w:t>tc</w:t>
-            </w:r>
-            <w:proofErr w:type="spellEnd"/>
-            <w:r>
-              <w:rPr>
-                <w:rFonts w:ascii="Palatino Linotype" w:hAnsi="Palatino Linotype"/>
-                <w:b/>
-                <w:bCs/>
-                <w:sz w:val="20"/>
-                <w:szCs w:val="20"/>
-              </w:rPr>
-              <w:t xml:space="preserve"> for charge in </w:t>
-            </w:r>
-            <w:proofErr w:type="spellStart"/>
-            <w:r>
-              <w:rPr>
-                <w:rFonts w:ascii="Palatino Linotype" w:hAnsi="Palatino Linotype"/>
-                <w:b/>
-                <w:bCs/>
-                <w:sz w:val="20"/>
-                <w:szCs w:val="20"/>
-              </w:rPr>
-              <w:t>charges_list</w:t>
-            </w:r>
-            <w:proofErr w:type="spellEnd"/>
-            <w:r>
-              <w:rPr>
-                <w:rFonts w:ascii="Palatino Linotype" w:hAnsi="Palatino Linotype"/>
-                <w:b/>
-                <w:bCs/>
-                <w:sz w:val="20"/>
-                <w:szCs w:val="20"/>
-              </w:rPr>
-              <w:t xml:space="preserve"> %}</w:t>
+              <w:t>{%tc for charge in charges_list %}</w:t>
             </w:r>
           </w:p>
         </w:tc>
@@ -2745,29 +1862,7 @@
                 <w:sz w:val="20"/>
                 <w:szCs w:val="20"/>
               </w:rPr>
-              <w:t xml:space="preserve">{{ </w:t>
-            </w:r>
-            <w:proofErr w:type="spellStart"/>
-            <w:r>
-              <w:rPr>
-                <w:rFonts w:ascii="Palatino Linotype" w:hAnsi="Palatino Linotype"/>
-                <w:b/>
-                <w:bCs/>
-                <w:sz w:val="20"/>
-                <w:szCs w:val="20"/>
-              </w:rPr>
-              <w:t>charge.plea</w:t>
-            </w:r>
-            <w:proofErr w:type="spellEnd"/>
-            <w:r>
-              <w:rPr>
-                <w:rFonts w:ascii="Palatino Linotype" w:hAnsi="Palatino Linotype"/>
-                <w:b/>
-                <w:bCs/>
-                <w:sz w:val="20"/>
-                <w:szCs w:val="20"/>
-              </w:rPr>
-              <w:t>}}</w:t>
+              <w:t>{{ charge.plea}}</w:t>
             </w:r>
           </w:p>
         </w:tc>
@@ -2805,51 +1900,7 @@
                 <w:sz w:val="20"/>
                 <w:szCs w:val="20"/>
               </w:rPr>
-              <w:t>{%</w:t>
-            </w:r>
-            <w:proofErr w:type="spellStart"/>
-            <w:r>
-              <w:rPr>
-                <w:rFonts w:ascii="Palatino Linotype" w:hAnsi="Palatino Linotype"/>
-                <w:b/>
-                <w:bCs/>
-                <w:sz w:val="20"/>
-                <w:szCs w:val="20"/>
-              </w:rPr>
-              <w:t>tc</w:t>
-            </w:r>
-            <w:proofErr w:type="spellEnd"/>
-            <w:r>
-              <w:rPr>
-                <w:rFonts w:ascii="Palatino Linotype" w:hAnsi="Palatino Linotype"/>
-                <w:b/>
-                <w:bCs/>
-                <w:sz w:val="20"/>
-                <w:szCs w:val="20"/>
-              </w:rPr>
-              <w:t xml:space="preserve"> </w:t>
-            </w:r>
-            <w:proofErr w:type="spellStart"/>
-            <w:r>
-              <w:rPr>
-                <w:rFonts w:ascii="Palatino Linotype" w:hAnsi="Palatino Linotype"/>
-                <w:b/>
-                <w:bCs/>
-                <w:sz w:val="20"/>
-                <w:szCs w:val="20"/>
-              </w:rPr>
-              <w:t>endfor</w:t>
-            </w:r>
-            <w:proofErr w:type="spellEnd"/>
-            <w:r>
-              <w:rPr>
-                <w:rFonts w:ascii="Palatino Linotype" w:hAnsi="Palatino Linotype"/>
-                <w:b/>
-                <w:bCs/>
-                <w:sz w:val="20"/>
-                <w:szCs w:val="20"/>
-              </w:rPr>
-              <w:t xml:space="preserve"> %}</w:t>
+              <w:t>{%tc endfor %}</w:t>
             </w:r>
           </w:p>
         </w:tc>
@@ -2930,51 +1981,7 @@
                 <w:sz w:val="20"/>
                 <w:szCs w:val="20"/>
               </w:rPr>
-              <w:t>{%</w:t>
-            </w:r>
-            <w:proofErr w:type="spellStart"/>
-            <w:r>
-              <w:rPr>
-                <w:rFonts w:ascii="Palatino Linotype" w:hAnsi="Palatino Linotype"/>
-                <w:b/>
-                <w:bCs/>
-                <w:sz w:val="20"/>
-                <w:szCs w:val="20"/>
-              </w:rPr>
-              <w:t>tc</w:t>
-            </w:r>
-            <w:proofErr w:type="spellEnd"/>
-            <w:r>
-              <w:rPr>
-                <w:rFonts w:ascii="Palatino Linotype" w:hAnsi="Palatino Linotype"/>
-                <w:b/>
-                <w:bCs/>
-                <w:sz w:val="20"/>
-                <w:szCs w:val="20"/>
-              </w:rPr>
-              <w:t xml:space="preserve"> for charge in </w:t>
-            </w:r>
-            <w:proofErr w:type="spellStart"/>
-            <w:r>
-              <w:rPr>
-                <w:rFonts w:ascii="Palatino Linotype" w:hAnsi="Palatino Linotype"/>
-                <w:b/>
-                <w:bCs/>
-                <w:sz w:val="20"/>
-                <w:szCs w:val="20"/>
-              </w:rPr>
-              <w:t>charges_list</w:t>
-            </w:r>
-            <w:proofErr w:type="spellEnd"/>
-            <w:r>
-              <w:rPr>
-                <w:rFonts w:ascii="Palatino Linotype" w:hAnsi="Palatino Linotype"/>
-                <w:b/>
-                <w:bCs/>
-                <w:sz w:val="20"/>
-                <w:szCs w:val="20"/>
-              </w:rPr>
-              <w:t xml:space="preserve"> %}</w:t>
+              <w:t>{%tc for charge in charges_list %}</w:t>
             </w:r>
           </w:p>
         </w:tc>
@@ -3012,29 +2019,7 @@
                 <w:sz w:val="20"/>
                 <w:szCs w:val="20"/>
               </w:rPr>
-              <w:t xml:space="preserve">{{ </w:t>
-            </w:r>
-            <w:proofErr w:type="spellStart"/>
-            <w:r>
-              <w:rPr>
-                <w:rFonts w:ascii="Palatino Linotype" w:hAnsi="Palatino Linotype"/>
-                <w:b/>
-                <w:bCs/>
-                <w:sz w:val="20"/>
-                <w:szCs w:val="20"/>
-              </w:rPr>
-              <w:t>charge.finding</w:t>
-            </w:r>
-            <w:proofErr w:type="spellEnd"/>
-            <w:r>
-              <w:rPr>
-                <w:rFonts w:ascii="Palatino Linotype" w:hAnsi="Palatino Linotype"/>
-                <w:b/>
-                <w:bCs/>
-                <w:sz w:val="20"/>
-                <w:szCs w:val="20"/>
-              </w:rPr>
-              <w:t xml:space="preserve"> }}</w:t>
+              <w:t>{{ charge.finding }}</w:t>
             </w:r>
           </w:p>
         </w:tc>
@@ -3072,51 +2057,7 @@
                 <w:sz w:val="20"/>
                 <w:szCs w:val="20"/>
               </w:rPr>
-              <w:t>{%</w:t>
-            </w:r>
-            <w:proofErr w:type="spellStart"/>
-            <w:r>
-              <w:rPr>
-                <w:rFonts w:ascii="Palatino Linotype" w:hAnsi="Palatino Linotype"/>
-                <w:b/>
-                <w:bCs/>
-                <w:sz w:val="20"/>
-                <w:szCs w:val="20"/>
-              </w:rPr>
-              <w:t>tc</w:t>
-            </w:r>
-            <w:proofErr w:type="spellEnd"/>
-            <w:r>
-              <w:rPr>
-                <w:rFonts w:ascii="Palatino Linotype" w:hAnsi="Palatino Linotype"/>
-                <w:b/>
-                <w:bCs/>
-                <w:sz w:val="20"/>
-                <w:szCs w:val="20"/>
-              </w:rPr>
-              <w:t xml:space="preserve"> </w:t>
-            </w:r>
-            <w:proofErr w:type="spellStart"/>
-            <w:r>
-              <w:rPr>
-                <w:rFonts w:ascii="Palatino Linotype" w:hAnsi="Palatino Linotype"/>
-                <w:b/>
-                <w:bCs/>
-                <w:sz w:val="20"/>
-                <w:szCs w:val="20"/>
-              </w:rPr>
-              <w:t>endfor</w:t>
-            </w:r>
-            <w:proofErr w:type="spellEnd"/>
-            <w:r>
-              <w:rPr>
-                <w:rFonts w:ascii="Palatino Linotype" w:hAnsi="Palatino Linotype"/>
-                <w:b/>
-                <w:bCs/>
-                <w:sz w:val="20"/>
-                <w:szCs w:val="20"/>
-              </w:rPr>
-              <w:t xml:space="preserve"> %}</w:t>
+              <w:t>{%tc endfor %}</w:t>
             </w:r>
           </w:p>
         </w:tc>
@@ -3197,51 +2138,7 @@
                 <w:sz w:val="20"/>
                 <w:szCs w:val="20"/>
               </w:rPr>
-              <w:t>{%</w:t>
-            </w:r>
-            <w:proofErr w:type="spellStart"/>
-            <w:r>
-              <w:rPr>
-                <w:rFonts w:ascii="Palatino Linotype" w:hAnsi="Palatino Linotype"/>
-                <w:b/>
-                <w:bCs/>
-                <w:sz w:val="20"/>
-                <w:szCs w:val="20"/>
-              </w:rPr>
-              <w:t>tc</w:t>
-            </w:r>
-            <w:proofErr w:type="spellEnd"/>
-            <w:r>
-              <w:rPr>
-                <w:rFonts w:ascii="Palatino Linotype" w:hAnsi="Palatino Linotype"/>
-                <w:b/>
-                <w:bCs/>
-                <w:sz w:val="20"/>
-                <w:szCs w:val="20"/>
-              </w:rPr>
-              <w:t xml:space="preserve"> for charge in </w:t>
-            </w:r>
-            <w:proofErr w:type="spellStart"/>
-            <w:r>
-              <w:rPr>
-                <w:rFonts w:ascii="Palatino Linotype" w:hAnsi="Palatino Linotype"/>
-                <w:b/>
-                <w:bCs/>
-                <w:sz w:val="20"/>
-                <w:szCs w:val="20"/>
-              </w:rPr>
-              <w:t>charges_list</w:t>
-            </w:r>
-            <w:proofErr w:type="spellEnd"/>
-            <w:r>
-              <w:rPr>
-                <w:rFonts w:ascii="Palatino Linotype" w:hAnsi="Palatino Linotype"/>
-                <w:b/>
-                <w:bCs/>
-                <w:sz w:val="20"/>
-                <w:szCs w:val="20"/>
-              </w:rPr>
-              <w:t xml:space="preserve"> %}</w:t>
+              <w:t>{%tc for charge in charges_list %}</w:t>
             </w:r>
           </w:p>
         </w:tc>
@@ -3279,29 +2176,7 @@
                 <w:sz w:val="20"/>
                 <w:szCs w:val="20"/>
               </w:rPr>
-              <w:t xml:space="preserve">{{ </w:t>
-            </w:r>
-            <w:proofErr w:type="spellStart"/>
-            <w:r>
-              <w:rPr>
-                <w:rFonts w:ascii="Palatino Linotype" w:hAnsi="Palatino Linotype"/>
-                <w:b/>
-                <w:bCs/>
-                <w:sz w:val="20"/>
-                <w:szCs w:val="20"/>
-              </w:rPr>
-              <w:t>charge.fines_amount</w:t>
-            </w:r>
-            <w:proofErr w:type="spellEnd"/>
-            <w:r>
-              <w:rPr>
-                <w:rFonts w:ascii="Palatino Linotype" w:hAnsi="Palatino Linotype"/>
-                <w:b/>
-                <w:bCs/>
-                <w:sz w:val="20"/>
-                <w:szCs w:val="20"/>
-              </w:rPr>
-              <w:t xml:space="preserve"> }}</w:t>
+              <w:t>{{ charge.fines_amount }}</w:t>
             </w:r>
           </w:p>
         </w:tc>
@@ -3339,51 +2214,7 @@
                 <w:sz w:val="20"/>
                 <w:szCs w:val="20"/>
               </w:rPr>
-              <w:t>{%</w:t>
-            </w:r>
-            <w:proofErr w:type="spellStart"/>
-            <w:r>
-              <w:rPr>
-                <w:rFonts w:ascii="Palatino Linotype" w:hAnsi="Palatino Linotype"/>
-                <w:b/>
-                <w:bCs/>
-                <w:sz w:val="20"/>
-                <w:szCs w:val="20"/>
-              </w:rPr>
-              <w:t>tc</w:t>
-            </w:r>
-            <w:proofErr w:type="spellEnd"/>
-            <w:r>
-              <w:rPr>
-                <w:rFonts w:ascii="Palatino Linotype" w:hAnsi="Palatino Linotype"/>
-                <w:b/>
-                <w:bCs/>
-                <w:sz w:val="20"/>
-                <w:szCs w:val="20"/>
-              </w:rPr>
-              <w:t xml:space="preserve"> </w:t>
-            </w:r>
-            <w:proofErr w:type="spellStart"/>
-            <w:r>
-              <w:rPr>
-                <w:rFonts w:ascii="Palatino Linotype" w:hAnsi="Palatino Linotype"/>
-                <w:b/>
-                <w:bCs/>
-                <w:sz w:val="20"/>
-                <w:szCs w:val="20"/>
-              </w:rPr>
-              <w:t>endfor</w:t>
-            </w:r>
-            <w:proofErr w:type="spellEnd"/>
-            <w:r>
-              <w:rPr>
-                <w:rFonts w:ascii="Palatino Linotype" w:hAnsi="Palatino Linotype"/>
-                <w:b/>
-                <w:bCs/>
-                <w:sz w:val="20"/>
-                <w:szCs w:val="20"/>
-              </w:rPr>
-              <w:t xml:space="preserve"> %}</w:t>
+              <w:t>{%tc endfor %}</w:t>
             </w:r>
           </w:p>
         </w:tc>
@@ -3484,51 +2315,7 @@
                 <w:sz w:val="20"/>
                 <w:szCs w:val="20"/>
               </w:rPr>
-              <w:t>{%</w:t>
-            </w:r>
-            <w:proofErr w:type="spellStart"/>
-            <w:r>
-              <w:rPr>
-                <w:rFonts w:ascii="Palatino Linotype" w:hAnsi="Palatino Linotype"/>
-                <w:b/>
-                <w:bCs/>
-                <w:sz w:val="20"/>
-                <w:szCs w:val="20"/>
-              </w:rPr>
-              <w:t>tc</w:t>
-            </w:r>
-            <w:proofErr w:type="spellEnd"/>
-            <w:r>
-              <w:rPr>
-                <w:rFonts w:ascii="Palatino Linotype" w:hAnsi="Palatino Linotype"/>
-                <w:b/>
-                <w:bCs/>
-                <w:sz w:val="20"/>
-                <w:szCs w:val="20"/>
-              </w:rPr>
-              <w:t xml:space="preserve"> for charge in </w:t>
-            </w:r>
-            <w:proofErr w:type="spellStart"/>
-            <w:r>
-              <w:rPr>
-                <w:rFonts w:ascii="Palatino Linotype" w:hAnsi="Palatino Linotype"/>
-                <w:b/>
-                <w:bCs/>
-                <w:sz w:val="20"/>
-                <w:szCs w:val="20"/>
-              </w:rPr>
-              <w:t>charges_list</w:t>
-            </w:r>
-            <w:proofErr w:type="spellEnd"/>
-            <w:r>
-              <w:rPr>
-                <w:rFonts w:ascii="Palatino Linotype" w:hAnsi="Palatino Linotype"/>
-                <w:b/>
-                <w:bCs/>
-                <w:sz w:val="20"/>
-                <w:szCs w:val="20"/>
-              </w:rPr>
-              <w:t xml:space="preserve"> %}</w:t>
+              <w:t>{%tc for charge in charges_list %}</w:t>
             </w:r>
           </w:p>
         </w:tc>
@@ -3566,29 +2353,7 @@
                 <w:sz w:val="20"/>
                 <w:szCs w:val="20"/>
               </w:rPr>
-              <w:t xml:space="preserve">{{ </w:t>
-            </w:r>
-            <w:proofErr w:type="spellStart"/>
-            <w:r>
-              <w:rPr>
-                <w:rFonts w:ascii="Palatino Linotype" w:hAnsi="Palatino Linotype"/>
-                <w:b/>
-                <w:bCs/>
-                <w:sz w:val="20"/>
-                <w:szCs w:val="20"/>
-              </w:rPr>
-              <w:t>charge.fines_suspended</w:t>
-            </w:r>
-            <w:proofErr w:type="spellEnd"/>
-            <w:r>
-              <w:rPr>
-                <w:rFonts w:ascii="Palatino Linotype" w:hAnsi="Palatino Linotype"/>
-                <w:b/>
-                <w:bCs/>
-                <w:sz w:val="20"/>
-                <w:szCs w:val="20"/>
-              </w:rPr>
-              <w:t xml:space="preserve"> }}</w:t>
+              <w:t>{{ charge.fines_suspended }}</w:t>
             </w:r>
           </w:p>
         </w:tc>
@@ -3626,51 +2391,7 @@
                 <w:sz w:val="20"/>
                 <w:szCs w:val="20"/>
               </w:rPr>
-              <w:t>{%</w:t>
-            </w:r>
-            <w:proofErr w:type="spellStart"/>
-            <w:r>
-              <w:rPr>
-                <w:rFonts w:ascii="Palatino Linotype" w:hAnsi="Palatino Linotype"/>
-                <w:b/>
-                <w:bCs/>
-                <w:sz w:val="20"/>
-                <w:szCs w:val="20"/>
-              </w:rPr>
-              <w:t>tc</w:t>
-            </w:r>
-            <w:proofErr w:type="spellEnd"/>
-            <w:r>
-              <w:rPr>
-                <w:rFonts w:ascii="Palatino Linotype" w:hAnsi="Palatino Linotype"/>
-                <w:b/>
-                <w:bCs/>
-                <w:sz w:val="20"/>
-                <w:szCs w:val="20"/>
-              </w:rPr>
-              <w:t xml:space="preserve"> </w:t>
-            </w:r>
-            <w:proofErr w:type="spellStart"/>
-            <w:r>
-              <w:rPr>
-                <w:rFonts w:ascii="Palatino Linotype" w:hAnsi="Palatino Linotype"/>
-                <w:b/>
-                <w:bCs/>
-                <w:sz w:val="20"/>
-                <w:szCs w:val="20"/>
-              </w:rPr>
-              <w:t>endfor</w:t>
-            </w:r>
-            <w:proofErr w:type="spellEnd"/>
-            <w:r>
-              <w:rPr>
-                <w:rFonts w:ascii="Palatino Linotype" w:hAnsi="Palatino Linotype"/>
-                <w:b/>
-                <w:bCs/>
-                <w:sz w:val="20"/>
-                <w:szCs w:val="20"/>
-              </w:rPr>
-              <w:t xml:space="preserve"> %}</w:t>
+              <w:t>{%tc endfor %}</w:t>
             </w:r>
           </w:p>
         </w:tc>
@@ -3751,51 +2472,7 @@
                 <w:sz w:val="20"/>
                 <w:szCs w:val="20"/>
               </w:rPr>
-              <w:t>{%</w:t>
-            </w:r>
-            <w:proofErr w:type="spellStart"/>
-            <w:r>
-              <w:rPr>
-                <w:rFonts w:ascii="Palatino Linotype" w:hAnsi="Palatino Linotype"/>
-                <w:b/>
-                <w:bCs/>
-                <w:sz w:val="20"/>
-                <w:szCs w:val="20"/>
-              </w:rPr>
-              <w:t>tc</w:t>
-            </w:r>
-            <w:proofErr w:type="spellEnd"/>
-            <w:r>
-              <w:rPr>
-                <w:rFonts w:ascii="Palatino Linotype" w:hAnsi="Palatino Linotype"/>
-                <w:b/>
-                <w:bCs/>
-                <w:sz w:val="20"/>
-                <w:szCs w:val="20"/>
-              </w:rPr>
-              <w:t xml:space="preserve"> for charge in </w:t>
-            </w:r>
-            <w:proofErr w:type="spellStart"/>
-            <w:r>
-              <w:rPr>
-                <w:rFonts w:ascii="Palatino Linotype" w:hAnsi="Palatino Linotype"/>
-                <w:b/>
-                <w:bCs/>
-                <w:sz w:val="20"/>
-                <w:szCs w:val="20"/>
-              </w:rPr>
-              <w:t>charges_list</w:t>
-            </w:r>
-            <w:proofErr w:type="spellEnd"/>
-            <w:r>
-              <w:rPr>
-                <w:rFonts w:ascii="Palatino Linotype" w:hAnsi="Palatino Linotype"/>
-                <w:b/>
-                <w:bCs/>
-                <w:sz w:val="20"/>
-                <w:szCs w:val="20"/>
-              </w:rPr>
-              <w:t xml:space="preserve"> %}</w:t>
+              <w:t>{%tc for charge in charges_list %}</w:t>
             </w:r>
           </w:p>
         </w:tc>
@@ -3833,18 +2510,7 @@
                 <w:sz w:val="20"/>
                 <w:szCs w:val="20"/>
               </w:rPr>
-              <w:t xml:space="preserve">{{ </w:t>
-            </w:r>
-            <w:proofErr w:type="spellStart"/>
-            <w:r>
-              <w:rPr>
-                <w:rFonts w:ascii="Palatino Linotype" w:hAnsi="Palatino Linotype"/>
-                <w:b/>
-                <w:bCs/>
-                <w:sz w:val="20"/>
-                <w:szCs w:val="20"/>
-              </w:rPr>
-              <w:t>charge.</w:t>
+              <w:t>{{ charge.</w:t>
             </w:r>
             <w:r>
               <w:rPr>
@@ -3856,7 +2522,6 @@
               </w:rPr>
               <w:t>jail_days</w:t>
             </w:r>
-            <w:proofErr w:type="spellEnd"/>
             <w:r>
               <w:rPr>
                 <w:rFonts w:ascii="Palatino Linotype" w:hAnsi="Palatino Linotype"/>
@@ -3903,51 +2568,7 @@
                 <w:sz w:val="20"/>
                 <w:szCs w:val="20"/>
               </w:rPr>
-              <w:t>{%</w:t>
-            </w:r>
-            <w:proofErr w:type="spellStart"/>
-            <w:r>
-              <w:rPr>
-                <w:rFonts w:ascii="Palatino Linotype" w:hAnsi="Palatino Linotype"/>
-                <w:b/>
-                <w:bCs/>
-                <w:sz w:val="20"/>
-                <w:szCs w:val="20"/>
-              </w:rPr>
-              <w:t>tc</w:t>
-            </w:r>
-            <w:proofErr w:type="spellEnd"/>
-            <w:r>
-              <w:rPr>
-                <w:rFonts w:ascii="Palatino Linotype" w:hAnsi="Palatino Linotype"/>
-                <w:b/>
-                <w:bCs/>
-                <w:sz w:val="20"/>
-                <w:szCs w:val="20"/>
-              </w:rPr>
-              <w:t xml:space="preserve"> </w:t>
-            </w:r>
-            <w:proofErr w:type="spellStart"/>
-            <w:r>
-              <w:rPr>
-                <w:rFonts w:ascii="Palatino Linotype" w:hAnsi="Palatino Linotype"/>
-                <w:b/>
-                <w:bCs/>
-                <w:sz w:val="20"/>
-                <w:szCs w:val="20"/>
-              </w:rPr>
-              <w:t>endfor</w:t>
-            </w:r>
-            <w:proofErr w:type="spellEnd"/>
-            <w:r>
-              <w:rPr>
-                <w:rFonts w:ascii="Palatino Linotype" w:hAnsi="Palatino Linotype"/>
-                <w:b/>
-                <w:bCs/>
-                <w:sz w:val="20"/>
-                <w:szCs w:val="20"/>
-              </w:rPr>
-              <w:t xml:space="preserve"> %}</w:t>
+              <w:t>{%tc endfor %}</w:t>
             </w:r>
           </w:p>
         </w:tc>
@@ -4048,51 +2669,7 @@
                 <w:sz w:val="20"/>
                 <w:szCs w:val="20"/>
               </w:rPr>
-              <w:t>{%</w:t>
-            </w:r>
-            <w:proofErr w:type="spellStart"/>
-            <w:r>
-              <w:rPr>
-                <w:rFonts w:ascii="Palatino Linotype" w:hAnsi="Palatino Linotype"/>
-                <w:b/>
-                <w:bCs/>
-                <w:sz w:val="20"/>
-                <w:szCs w:val="20"/>
-              </w:rPr>
-              <w:t>tc</w:t>
-            </w:r>
-            <w:proofErr w:type="spellEnd"/>
-            <w:r>
-              <w:rPr>
-                <w:rFonts w:ascii="Palatino Linotype" w:hAnsi="Palatino Linotype"/>
-                <w:b/>
-                <w:bCs/>
-                <w:sz w:val="20"/>
-                <w:szCs w:val="20"/>
-              </w:rPr>
-              <w:t xml:space="preserve"> for charge in </w:t>
-            </w:r>
-            <w:proofErr w:type="spellStart"/>
-            <w:r>
-              <w:rPr>
-                <w:rFonts w:ascii="Palatino Linotype" w:hAnsi="Palatino Linotype"/>
-                <w:b/>
-                <w:bCs/>
-                <w:sz w:val="20"/>
-                <w:szCs w:val="20"/>
-              </w:rPr>
-              <w:t>charges_list</w:t>
-            </w:r>
-            <w:proofErr w:type="spellEnd"/>
-            <w:r>
-              <w:rPr>
-                <w:rFonts w:ascii="Palatino Linotype" w:hAnsi="Palatino Linotype"/>
-                <w:b/>
-                <w:bCs/>
-                <w:sz w:val="20"/>
-                <w:szCs w:val="20"/>
-              </w:rPr>
-              <w:t xml:space="preserve"> %}</w:t>
+              <w:t>{%tc for charge in charges_list %}</w:t>
             </w:r>
           </w:p>
         </w:tc>
@@ -4130,18 +2707,7 @@
                 <w:sz w:val="20"/>
                 <w:szCs w:val="20"/>
               </w:rPr>
-              <w:t xml:space="preserve">{{ </w:t>
-            </w:r>
-            <w:proofErr w:type="spellStart"/>
-            <w:r>
-              <w:rPr>
-                <w:rFonts w:ascii="Palatino Linotype" w:hAnsi="Palatino Linotype"/>
-                <w:b/>
-                <w:bCs/>
-                <w:sz w:val="20"/>
-                <w:szCs w:val="20"/>
-              </w:rPr>
-              <w:t>charge.</w:t>
+              <w:t>{{ charge.</w:t>
             </w:r>
             <w:r>
               <w:rPr>
@@ -4161,18 +2727,7 @@
                 <w:sz w:val="20"/>
                 <w:szCs w:val="20"/>
               </w:rPr>
-              <w:t>_suspended</w:t>
-            </w:r>
-            <w:proofErr w:type="spellEnd"/>
-            <w:r>
-              <w:rPr>
-                <w:rFonts w:ascii="Palatino Linotype" w:hAnsi="Palatino Linotype"/>
-                <w:b/>
-                <w:bCs/>
-                <w:sz w:val="20"/>
-                <w:szCs w:val="20"/>
-              </w:rPr>
-              <w:t xml:space="preserve"> }}</w:t>
+              <w:t>_suspended }}</w:t>
             </w:r>
           </w:p>
         </w:tc>
@@ -4210,51 +2765,7 @@
                 <w:sz w:val="20"/>
                 <w:szCs w:val="20"/>
               </w:rPr>
-              <w:t>{%</w:t>
-            </w:r>
-            <w:proofErr w:type="spellStart"/>
-            <w:r>
-              <w:rPr>
-                <w:rFonts w:ascii="Palatino Linotype" w:hAnsi="Palatino Linotype"/>
-                <w:b/>
-                <w:bCs/>
-                <w:sz w:val="20"/>
-                <w:szCs w:val="20"/>
-              </w:rPr>
-              <w:t>tc</w:t>
-            </w:r>
-            <w:proofErr w:type="spellEnd"/>
-            <w:r>
-              <w:rPr>
-                <w:rFonts w:ascii="Palatino Linotype" w:hAnsi="Palatino Linotype"/>
-                <w:b/>
-                <w:bCs/>
-                <w:sz w:val="20"/>
-                <w:szCs w:val="20"/>
-              </w:rPr>
-              <w:t xml:space="preserve"> </w:t>
-            </w:r>
-            <w:proofErr w:type="spellStart"/>
-            <w:r>
-              <w:rPr>
-                <w:rFonts w:ascii="Palatino Linotype" w:hAnsi="Palatino Linotype"/>
-                <w:b/>
-                <w:bCs/>
-                <w:sz w:val="20"/>
-                <w:szCs w:val="20"/>
-              </w:rPr>
-              <w:t>endfor</w:t>
-            </w:r>
-            <w:proofErr w:type="spellEnd"/>
-            <w:r>
-              <w:rPr>
-                <w:rFonts w:ascii="Palatino Linotype" w:hAnsi="Palatino Linotype"/>
-                <w:b/>
-                <w:bCs/>
-                <w:sz w:val="20"/>
-                <w:szCs w:val="20"/>
-              </w:rPr>
-              <w:t xml:space="preserve"> %}</w:t>
+              <w:t>{%tc endfor %}</w:t>
             </w:r>
           </w:p>
         </w:tc>
@@ -4362,9 +2873,8 @@
           <w:szCs w:val="20"/>
           <w:u w:val="single"/>
         </w:rPr>
-        <w:t xml:space="preserve">the {{ </w:t>
-      </w:r>
-      <w:proofErr w:type="spellStart"/>
+        <w:t>the {{ diversion.program_name }}</w:t>
+      </w:r>
       <w:r>
         <w:rPr>
           <w:rFonts w:ascii="Palatino Linotype" w:hAnsi="Palatino Linotype"/>
@@ -4372,25 +2882,6 @@
           <w:szCs w:val="20"/>
           <w:u w:val="single"/>
         </w:rPr>
-        <w:t>diversion.program_name</w:t>
-      </w:r>
-      <w:proofErr w:type="spellEnd"/>
-      <w:r>
-        <w:rPr>
-          <w:rFonts w:ascii="Palatino Linotype" w:hAnsi="Palatino Linotype"/>
-          <w:sz w:val="20"/>
-          <w:szCs w:val="20"/>
-          <w:u w:val="single"/>
-        </w:rPr>
-        <w:t xml:space="preserve"> }}</w:t>
-      </w:r>
-      <w:r>
-        <w:rPr>
-          <w:rFonts w:ascii="Palatino Linotype" w:hAnsi="Palatino Linotype"/>
-          <w:sz w:val="20"/>
-          <w:szCs w:val="20"/>
-          <w:u w:val="single"/>
-        </w:rPr>
         <w:t xml:space="preserve"> is successfully completed</w:t>
       </w:r>
       <w:r>
@@ -4409,9 +2900,8 @@
           <w:sz w:val="20"/>
           <w:szCs w:val="20"/>
         </w:rPr>
-        <w:t xml:space="preserve"> If Defendant does not successfully complete the {{ </w:t>
-      </w:r>
-      <w:proofErr w:type="spellStart"/>
+        <w:t xml:space="preserve"> If Defendant does not successfully complete the {{ diversion.program_name }}</w:t>
+      </w:r>
       <w:r>
         <w:rPr>
           <w:rFonts w:ascii="Palatino Linotype" w:hAnsi="Palatino Linotype"/>
@@ -4419,9 +2909,8 @@
           <w:sz w:val="20"/>
           <w:szCs w:val="20"/>
         </w:rPr>
-        <w:t>diversion.program_name</w:t>
-      </w:r>
-      <w:proofErr w:type="spellEnd"/>
+        <w:t>,</w:t>
+      </w:r>
       <w:r>
         <w:rPr>
           <w:rFonts w:ascii="Palatino Linotype" w:hAnsi="Palatino Linotype"/>
@@ -4429,7 +2918,7 @@
           <w:sz w:val="20"/>
           <w:szCs w:val="20"/>
         </w:rPr>
-        <w:t xml:space="preserve"> }}</w:t>
+        <w:t xml:space="preserve"> then the diversion program fee shall be applied to fines and costs.</w:t>
       </w:r>
       <w:r>
         <w:rPr>
@@ -4438,24 +2927,6 @@
           <w:sz w:val="20"/>
           <w:szCs w:val="20"/>
         </w:rPr>
-        <w:t>,</w:t>
-      </w:r>
-      <w:r>
-        <w:rPr>
-          <w:rFonts w:ascii="Palatino Linotype" w:hAnsi="Palatino Linotype"/>
-          <w:bCs/>
-          <w:sz w:val="20"/>
-          <w:szCs w:val="20"/>
-        </w:rPr>
-        <w:t xml:space="preserve"> then the diversion program fee shall be applied to fines and costs.</w:t>
-      </w:r>
-      <w:r>
-        <w:rPr>
-          <w:rFonts w:ascii="Palatino Linotype" w:hAnsi="Palatino Linotype"/>
-          <w:bCs/>
-          <w:sz w:val="20"/>
-          <w:szCs w:val="20"/>
-        </w:rPr>
         <w:t xml:space="preserve"> </w:t>
       </w:r>
       <w:r>
@@ -4464,43 +2935,7 @@
           <w:sz w:val="20"/>
           <w:szCs w:val="20"/>
         </w:rPr>
-        <w:t xml:space="preserve">{% if </w:t>
-      </w:r>
-      <w:proofErr w:type="spellStart"/>
-      <w:r>
-        <w:rPr>
-          <w:rFonts w:ascii="Palatino Linotype" w:hAnsi="Palatino Linotype"/>
-          <w:sz w:val="20"/>
-          <w:szCs w:val="20"/>
-        </w:rPr>
-        <w:t>fra_in_file</w:t>
-      </w:r>
-      <w:proofErr w:type="spellEnd"/>
-      <w:r>
-        <w:rPr>
-          <w:rFonts w:ascii="Palatino Linotype" w:hAnsi="Palatino Linotype"/>
-          <w:sz w:val="20"/>
-          <w:szCs w:val="20"/>
-        </w:rPr>
-        <w:t xml:space="preserve"> is not none %}{% if </w:t>
-      </w:r>
-      <w:proofErr w:type="spellStart"/>
-      <w:r>
-        <w:rPr>
-          <w:rFonts w:ascii="Palatino Linotype" w:hAnsi="Palatino Linotype"/>
-          <w:sz w:val="20"/>
-          <w:szCs w:val="20"/>
-        </w:rPr>
-        <w:t>fra_in_court</w:t>
-      </w:r>
-      <w:proofErr w:type="spellEnd"/>
-      <w:r>
-        <w:rPr>
-          <w:rFonts w:ascii="Palatino Linotype" w:hAnsi="Palatino Linotype"/>
-          <w:sz w:val="20"/>
-          <w:szCs w:val="20"/>
-        </w:rPr>
-        <w:t xml:space="preserve"> is not none %}</w:t>
+        <w:t>{% if fra_in_file is not none %}{% if fra_in_court is not none %}</w:t>
       </w:r>
       <w:r>
         <w:rPr>
@@ -4537,147 +2972,66 @@
           <w:sz w:val="20"/>
           <w:szCs w:val="20"/>
         </w:rPr>
+        <w:t xml:space="preserve">{% if fra_in_file is true %} </w:t>
+      </w:r>
+      <w:r>
+        <w:rPr>
+          <w:rFonts w:ascii="Palatino Linotype" w:hAnsi="Palatino Linotype"/>
+          <w:sz w:val="20"/>
+          <w:szCs w:val="20"/>
+        </w:rPr>
+        <w:t>The Defendant showed proof of financial responsibility at the time of the offense.</w:t>
+      </w:r>
+      <w:r>
+        <w:rPr>
+          <w:rFonts w:ascii="Palatino Linotype" w:hAnsi="Palatino Linotype"/>
+          <w:bCs/>
+          <w:sz w:val="20"/>
+          <w:szCs w:val="20"/>
+        </w:rPr>
+        <w:t xml:space="preserve">{% endif %}{% if fra_in_court is true %} </w:t>
+      </w:r>
+      <w:r>
+        <w:rPr>
+          <w:rFonts w:ascii="Palatino Linotype" w:hAnsi="Palatino Linotype"/>
+          <w:sz w:val="20"/>
+          <w:szCs w:val="20"/>
+        </w:rPr>
+        <w:t>The Defendant showed the Court proof of responsibility during the proceeding.</w:t>
+      </w:r>
+      <w:r>
+        <w:rPr>
+          <w:rFonts w:ascii="Palatino Linotype" w:hAnsi="Palatino Linotype"/>
+          <w:bCs/>
+          <w:sz w:val="20"/>
+          <w:szCs w:val="20"/>
+        </w:rPr>
+        <w:t>{% endif %}{% if fra_in_file is false %}{% if fra_in_court is false %}</w:t>
+      </w:r>
+      <w:r>
+        <w:rPr>
+          <w:rFonts w:ascii="Palatino Linotype" w:hAnsi="Palatino Linotype"/>
+          <w:sz w:val="20"/>
+          <w:szCs w:val="20"/>
+        </w:rPr>
+        <w:t>The Defendant did not show proof of financial responsibility at the time of the offense or during the proceeding, but may show proof to Clerk of Court at any time prior to the submission of this matter to the Ohio Bureau of Motor Vehicles.{% endif %}{% endif %}</w:t>
+      </w:r>
+      <w:r>
+        <w:rPr>
+          <w:rFonts w:ascii="Palatino Linotype" w:hAnsi="Palatino Linotype"/>
+          <w:sz w:val="20"/>
+          <w:szCs w:val="20"/>
+        </w:rPr>
+        <w:t>{% endif %}{% endif %}</w:t>
+      </w:r>
+      <w:r>
+        <w:rPr>
+          <w:rFonts w:ascii="Palatino Linotype" w:hAnsi="Palatino Linotype"/>
+          <w:sz w:val="20"/>
+          <w:szCs w:val="20"/>
+        </w:rPr>
         <w:t xml:space="preserve">{% if </w:t>
       </w:r>
-      <w:proofErr w:type="spellStart"/>
-      <w:r>
-        <w:rPr>
-          <w:rFonts w:ascii="Palatino Linotype" w:hAnsi="Palatino Linotype"/>
-          <w:bCs/>
-          <w:sz w:val="20"/>
-          <w:szCs w:val="20"/>
-        </w:rPr>
-        <w:t>fra_in_file</w:t>
-      </w:r>
-      <w:proofErr w:type="spellEnd"/>
-      <w:r>
-        <w:rPr>
-          <w:rFonts w:ascii="Palatino Linotype" w:hAnsi="Palatino Linotype"/>
-          <w:bCs/>
-          <w:sz w:val="20"/>
-          <w:szCs w:val="20"/>
-        </w:rPr>
-        <w:t xml:space="preserve"> is true %} </w:t>
-      </w:r>
-      <w:r>
-        <w:rPr>
-          <w:rFonts w:ascii="Palatino Linotype" w:hAnsi="Palatino Linotype"/>
-          <w:sz w:val="20"/>
-          <w:szCs w:val="20"/>
-        </w:rPr>
-        <w:t>The Defendant showed proof of financial responsibility at the time of the offense.</w:t>
-      </w:r>
-      <w:r>
-        <w:rPr>
-          <w:rFonts w:ascii="Palatino Linotype" w:hAnsi="Palatino Linotype"/>
-          <w:bCs/>
-          <w:sz w:val="20"/>
-          <w:szCs w:val="20"/>
-        </w:rPr>
-        <w:t xml:space="preserve">{% endif %}{% if </w:t>
-      </w:r>
-      <w:proofErr w:type="spellStart"/>
-      <w:r>
-        <w:rPr>
-          <w:rFonts w:ascii="Palatino Linotype" w:hAnsi="Palatino Linotype"/>
-          <w:bCs/>
-          <w:sz w:val="20"/>
-          <w:szCs w:val="20"/>
-        </w:rPr>
-        <w:t>fra_in_court</w:t>
-      </w:r>
-      <w:proofErr w:type="spellEnd"/>
-      <w:r>
-        <w:rPr>
-          <w:rFonts w:ascii="Palatino Linotype" w:hAnsi="Palatino Linotype"/>
-          <w:bCs/>
-          <w:sz w:val="20"/>
-          <w:szCs w:val="20"/>
-        </w:rPr>
-        <w:t xml:space="preserve"> is true %} </w:t>
-      </w:r>
-      <w:r>
-        <w:rPr>
-          <w:rFonts w:ascii="Palatino Linotype" w:hAnsi="Palatino Linotype"/>
-          <w:sz w:val="20"/>
-          <w:szCs w:val="20"/>
-        </w:rPr>
-        <w:t>The Defendant showed the Court proof of responsibility during the proceeding.</w:t>
-      </w:r>
-      <w:r>
-        <w:rPr>
-          <w:rFonts w:ascii="Palatino Linotype" w:hAnsi="Palatino Linotype"/>
-          <w:bCs/>
-          <w:sz w:val="20"/>
-          <w:szCs w:val="20"/>
-        </w:rPr>
-        <w:t xml:space="preserve">{% endif %}{% if </w:t>
-      </w:r>
-      <w:proofErr w:type="spellStart"/>
-      <w:r>
-        <w:rPr>
-          <w:rFonts w:ascii="Palatino Linotype" w:hAnsi="Palatino Linotype"/>
-          <w:bCs/>
-          <w:sz w:val="20"/>
-          <w:szCs w:val="20"/>
-        </w:rPr>
-        <w:t>fra_in_file</w:t>
-      </w:r>
-      <w:proofErr w:type="spellEnd"/>
-      <w:r>
-        <w:rPr>
-          <w:rFonts w:ascii="Palatino Linotype" w:hAnsi="Palatino Linotype"/>
-          <w:bCs/>
-          <w:sz w:val="20"/>
-          <w:szCs w:val="20"/>
-        </w:rPr>
-        <w:t xml:space="preserve"> is false %}{% if </w:t>
-      </w:r>
-      <w:proofErr w:type="spellStart"/>
-      <w:r>
-        <w:rPr>
-          <w:rFonts w:ascii="Palatino Linotype" w:hAnsi="Palatino Linotype"/>
-          <w:bCs/>
-          <w:sz w:val="20"/>
-          <w:szCs w:val="20"/>
-        </w:rPr>
-        <w:t>fra_in_court</w:t>
-      </w:r>
-      <w:proofErr w:type="spellEnd"/>
-      <w:r>
-        <w:rPr>
-          <w:rFonts w:ascii="Palatino Linotype" w:hAnsi="Palatino Linotype"/>
-          <w:bCs/>
-          <w:sz w:val="20"/>
-          <w:szCs w:val="20"/>
-        </w:rPr>
-        <w:t xml:space="preserve"> is false %}</w:t>
-      </w:r>
-      <w:r>
-        <w:rPr>
-          <w:rFonts w:ascii="Palatino Linotype" w:hAnsi="Palatino Linotype"/>
-          <w:sz w:val="20"/>
-          <w:szCs w:val="20"/>
-        </w:rPr>
-        <w:t>The Defendant did not show proof of financial responsibility at the time of the offense or during the proceeding, but may show proof to Clerk of Court at any time prior to the submission of this matter to the Ohio Bureau of Motor Vehicles.{% endif %}{% endif %}</w:t>
-      </w:r>
-      <w:r>
-        <w:rPr>
-          <w:rFonts w:ascii="Palatino Linotype" w:hAnsi="Palatino Linotype"/>
-          <w:sz w:val="20"/>
-          <w:szCs w:val="20"/>
-        </w:rPr>
-        <w:t>{% endif %}{% endif %}</w:t>
-      </w:r>
-      <w:r>
-        <w:rPr>
-          <w:rFonts w:ascii="Palatino Linotype" w:hAnsi="Palatino Linotype"/>
-          <w:sz w:val="20"/>
-          <w:szCs w:val="20"/>
-        </w:rPr>
-        <w:t xml:space="preserve">{% if </w:t>
-      </w:r>
-      <w:proofErr w:type="spellStart"/>
       <w:r>
         <w:rPr>
           <w:rFonts w:ascii="Palatino Linotype" w:hAnsi="Palatino Linotype"/>
@@ -4702,7 +3056,6 @@
         </w:rPr>
         <w:t>.ordered</w:t>
       </w:r>
-      <w:proofErr w:type="spellEnd"/>
       <w:r>
         <w:rPr>
           <w:rFonts w:ascii="Palatino Linotype" w:hAnsi="Palatino Linotype"/>
@@ -4755,7 +3108,6 @@
         </w:rPr>
         <w:t xml:space="preserve">{{ </w:t>
       </w:r>
-      <w:proofErr w:type="spellStart"/>
       <w:r>
         <w:rPr>
           <w:rFonts w:ascii="Palatino Linotype" w:hAnsi="Palatino Linotype"/>
@@ -4770,16 +3122,7 @@
           <w:sz w:val="20"/>
           <w:szCs w:val="20"/>
         </w:rPr>
-        <w:t>terms</w:t>
-      </w:r>
-      <w:proofErr w:type="spellEnd"/>
-      <w:r>
-        <w:rPr>
-          <w:rFonts w:ascii="Palatino Linotype" w:hAnsi="Palatino Linotype"/>
-          <w:sz w:val="20"/>
-          <w:szCs w:val="20"/>
-        </w:rPr>
-        <w:t xml:space="preserve"> }}</w:t>
+        <w:t>terms }}</w:t>
       </w:r>
       <w:r>
         <w:rPr>
@@ -4940,26 +3283,40 @@
           <w:sz w:val="20"/>
           <w:szCs w:val="20"/>
         </w:rPr>
-        <w:t xml:space="preserve">{{ </w:t>
-      </w:r>
-      <w:proofErr w:type="spellStart"/>
-      <w:r>
-        <w:rPr>
-          <w:rFonts w:ascii="Palatino Linotype" w:hAnsi="Palatino Linotype"/>
-          <w:sz w:val="20"/>
-          <w:szCs w:val="20"/>
-        </w:rPr>
-        <w:t>judicial_officer.officer_</w:t>
-      </w:r>
-      <w:r>
-        <w:rPr>
-          <w:rFonts w:ascii="Palatino Linotype" w:hAnsi="Palatino Linotype"/>
-          <w:sz w:val="20"/>
-          <w:szCs w:val="20"/>
-        </w:rPr>
-        <w:t>type</w:t>
-      </w:r>
-      <w:proofErr w:type="spellEnd"/>
+        <w:t>{{ judicial_officer.officer_</w:t>
+      </w:r>
+      <w:r>
+        <w:rPr>
+          <w:rFonts w:ascii="Palatino Linotype" w:hAnsi="Palatino Linotype"/>
+          <w:sz w:val="20"/>
+          <w:szCs w:val="20"/>
+        </w:rPr>
+        <w:t>type }}</w:t>
+      </w:r>
+      <w:r>
+        <w:rPr>
+          <w:rFonts w:ascii="Palatino Linotype" w:hAnsi="Palatino Linotype"/>
+          <w:sz w:val="20"/>
+          <w:szCs w:val="20"/>
+        </w:rPr>
+        <w:t xml:space="preserve"> </w:t>
+      </w:r>
+      <w:r>
+        <w:rPr>
+          <w:rFonts w:ascii="Palatino Linotype" w:hAnsi="Palatino Linotype"/>
+          <w:sz w:val="20"/>
+          <w:szCs w:val="20"/>
+        </w:rPr>
+        <w:t>{{ judicial_officer</w:t>
+      </w:r>
+      <w:r>
+        <w:rPr>
+          <w:rFonts w:ascii="Palatino Linotype" w:hAnsi="Palatino Linotype"/>
+          <w:sz w:val="20"/>
+          <w:szCs w:val="20"/>
+        </w:rPr>
+        <w:t>.first_name</w:t>
+      </w:r>
       <w:r>
         <w:rPr>
           <w:rFonts w:ascii="Palatino Linotype" w:hAnsi="Palatino Linotype"/>
@@ -4982,58 +3339,7 @@
           <w:sz w:val="20"/>
           <w:szCs w:val="20"/>
         </w:rPr>
-        <w:t xml:space="preserve">{{ </w:t>
-      </w:r>
-      <w:proofErr w:type="spellStart"/>
-      <w:r>
-        <w:rPr>
-          <w:rFonts w:ascii="Palatino Linotype" w:hAnsi="Palatino Linotype"/>
-          <w:sz w:val="20"/>
-          <w:szCs w:val="20"/>
-        </w:rPr>
-        <w:t>judicial_officer</w:t>
-      </w:r>
-      <w:r>
-        <w:rPr>
-          <w:rFonts w:ascii="Palatino Linotype" w:hAnsi="Palatino Linotype"/>
-          <w:sz w:val="20"/>
-          <w:szCs w:val="20"/>
-        </w:rPr>
-        <w:t>.first_name</w:t>
-      </w:r>
-      <w:proofErr w:type="spellEnd"/>
-      <w:r>
-        <w:rPr>
-          <w:rFonts w:ascii="Palatino Linotype" w:hAnsi="Palatino Linotype"/>
-          <w:sz w:val="20"/>
-          <w:szCs w:val="20"/>
-        </w:rPr>
-        <w:t xml:space="preserve"> }}</w:t>
-      </w:r>
-      <w:r>
-        <w:rPr>
-          <w:rFonts w:ascii="Palatino Linotype" w:hAnsi="Palatino Linotype"/>
-          <w:sz w:val="20"/>
-          <w:szCs w:val="20"/>
-        </w:rPr>
-        <w:t xml:space="preserve"> </w:t>
-      </w:r>
-      <w:r>
-        <w:rPr>
-          <w:rFonts w:ascii="Palatino Linotype" w:hAnsi="Palatino Linotype"/>
-          <w:sz w:val="20"/>
-          <w:szCs w:val="20"/>
-        </w:rPr>
-        <w:t xml:space="preserve">{{ </w:t>
-      </w:r>
-      <w:proofErr w:type="spellStart"/>
-      <w:r>
-        <w:rPr>
-          <w:rFonts w:ascii="Palatino Linotype" w:hAnsi="Palatino Linotype"/>
-          <w:sz w:val="20"/>
-          <w:szCs w:val="20"/>
-        </w:rPr>
-        <w:t>judicial_officer</w:t>
+        <w:t>{{ judicial_officer</w:t>
       </w:r>
       <w:r>
         <w:rPr>
@@ -5043,7 +3349,6 @@
         </w:rPr>
         <w:t>.last_name</w:t>
       </w:r>
-      <w:proofErr w:type="spellEnd"/>
       <w:r>
         <w:rPr>
           <w:rFonts w:ascii="Palatino Linotype" w:hAnsi="Palatino Linotype"/>
@@ -5089,9 +3394,8 @@
           <w:sz w:val="20"/>
           <w:szCs w:val="20"/>
         </w:rPr>
-        <w:t xml:space="preserve">% if </w:t>
-      </w:r>
-      <w:proofErr w:type="spellStart"/>
+        <w:t>% if judicial_of</w:t>
+      </w:r>
       <w:r>
         <w:rPr>
           <w:rFonts w:ascii="Palatino Linotype" w:hAnsi="Palatino Linotype"/>
@@ -5099,7 +3403,7 @@
           <w:sz w:val="20"/>
           <w:szCs w:val="20"/>
         </w:rPr>
-        <w:t>judicial_of</w:t>
+        <w:t>ficer</w:t>
       </w:r>
       <w:r>
         <w:rPr>
@@ -5108,7 +3412,7 @@
           <w:sz w:val="20"/>
           <w:szCs w:val="20"/>
         </w:rPr>
-        <w:t>ficer</w:t>
+        <w:t>.officer</w:t>
       </w:r>
       <w:r>
         <w:rPr>
@@ -5117,26 +3421,7 @@
           <w:sz w:val="20"/>
           <w:szCs w:val="20"/>
         </w:rPr>
-        <w:t>.officer</w:t>
-      </w:r>
-      <w:r>
-        <w:rPr>
-          <w:rFonts w:ascii="Palatino Linotype" w:hAnsi="Palatino Linotype"/>
-          <w:bCs/>
-          <w:sz w:val="20"/>
-          <w:szCs w:val="20"/>
-        </w:rPr>
-        <w:t>_type</w:t>
-      </w:r>
-      <w:proofErr w:type="spellEnd"/>
-      <w:r>
-        <w:rPr>
-          <w:rFonts w:ascii="Palatino Linotype" w:hAnsi="Palatino Linotype"/>
-          <w:bCs/>
-          <w:sz w:val="20"/>
-          <w:szCs w:val="20"/>
-        </w:rPr>
-        <w:t xml:space="preserve">  ==  ‘Magistrate’ %}</w:t>
+        <w:t>_type  ==  ‘Magistrate’ %}</w:t>
       </w:r>
     </w:p>
     <w:p>
@@ -5326,6 +3611,7 @@
           <w:sz w:val="16"/>
           <w:szCs w:val="16"/>
         </w:rPr>
+        <w:lastRenderedPageBreak/>
         <w:t xml:space="preserve">Prosecutor’s Office: PS    </w:t>
       </w:r>
       <w:r>
@@ -5334,43 +3620,7 @@
           <w:sz w:val="16"/>
           <w:szCs w:val="16"/>
         </w:rPr>
-        <w:t xml:space="preserve">OM     EM; Defendant’s Attorney: PS     OM     EM; {{ </w:t>
-      </w:r>
-      <w:proofErr w:type="spellStart"/>
-      <w:r>
-        <w:rPr>
-          <w:rFonts w:ascii="Palatino Linotype" w:hAnsi="Palatino Linotype"/>
-          <w:sz w:val="16"/>
-          <w:szCs w:val="16"/>
-        </w:rPr>
-        <w:t>defendant.first_name</w:t>
-      </w:r>
-      <w:proofErr w:type="spellEnd"/>
-      <w:r>
-        <w:rPr>
-          <w:rFonts w:ascii="Palatino Linotype" w:hAnsi="Palatino Linotype"/>
-          <w:sz w:val="16"/>
-          <w:szCs w:val="16"/>
-        </w:rPr>
-        <w:t xml:space="preserve"> }} {{ </w:t>
-      </w:r>
-      <w:proofErr w:type="spellStart"/>
-      <w:r>
-        <w:rPr>
-          <w:rFonts w:ascii="Palatino Linotype" w:hAnsi="Palatino Linotype"/>
-          <w:sz w:val="16"/>
-          <w:szCs w:val="16"/>
-        </w:rPr>
-        <w:t>defendant.last_name</w:t>
-      </w:r>
-      <w:proofErr w:type="spellEnd"/>
-      <w:r>
-        <w:rPr>
-          <w:rFonts w:ascii="Palatino Linotype" w:hAnsi="Palatino Linotype"/>
-          <w:sz w:val="16"/>
-          <w:szCs w:val="16"/>
-        </w:rPr>
-        <w:t>}}: PS     OM     EM;</w:t>
+        <w:t>OM     EM; Defendant’s Attorney: PS     OM     EM; {{ defendant.first_name }} {{ defendant.last_name}}: PS     OM     EM;</w:t>
       </w:r>
     </w:p>
     <w:p>
@@ -5399,44 +3649,39 @@
           <w:sz w:val="16"/>
           <w:szCs w:val="16"/>
         </w:rPr>
-        <w:lastRenderedPageBreak/>
-        <w:t xml:space="preserve">{% if </w:t>
-      </w:r>
-      <w:proofErr w:type="spellStart"/>
+        <w:t>{% if community_control.ordered is true or bond_conditions.monitoring i</w:t>
+      </w:r>
       <w:r>
         <w:rPr>
           <w:rFonts w:ascii="Palatino Linotype" w:hAnsi="Palatino Linotype"/>
           <w:sz w:val="16"/>
           <w:szCs w:val="16"/>
         </w:rPr>
-        <w:t>community_control.ordered</w:t>
-      </w:r>
-      <w:proofErr w:type="spellEnd"/>
+        <w:t xml:space="preserve">s true %}Community Control: PS    </w:t>
+      </w:r>
       <w:r>
         <w:rPr>
           <w:rFonts w:ascii="Palatino Linotype" w:hAnsi="Palatino Linotype"/>
           <w:sz w:val="16"/>
           <w:szCs w:val="16"/>
         </w:rPr>
-        <w:t xml:space="preserve"> is true or </w:t>
-      </w:r>
-      <w:proofErr w:type="spellStart"/>
+        <w:t>EM;</w:t>
+      </w:r>
       <w:r>
         <w:rPr>
           <w:rFonts w:ascii="Palatino Linotype" w:hAnsi="Palatino Linotype"/>
           <w:sz w:val="16"/>
           <w:szCs w:val="16"/>
         </w:rPr>
-        <w:t>bond_conditions.monitoring</w:t>
-      </w:r>
-      <w:proofErr w:type="spellEnd"/>
+        <w:t xml:space="preserve"> </w:t>
+      </w:r>
       <w:r>
         <w:rPr>
           <w:rFonts w:ascii="Palatino Linotype" w:hAnsi="Palatino Linotype"/>
           <w:sz w:val="16"/>
           <w:szCs w:val="16"/>
         </w:rPr>
-        <w:t xml:space="preserve"> i</w:t>
+        <w:t>{% endif %}</w:t>
       </w:r>
       <w:r>
         <w:rPr>
@@ -5444,75 +3689,7 @@
           <w:sz w:val="16"/>
           <w:szCs w:val="16"/>
         </w:rPr>
-        <w:t xml:space="preserve">s true %}Community Control: PS    </w:t>
-      </w:r>
-      <w:r>
-        <w:rPr>
-          <w:rFonts w:ascii="Palatino Linotype" w:hAnsi="Palatino Linotype"/>
-          <w:sz w:val="16"/>
-          <w:szCs w:val="16"/>
-        </w:rPr>
-        <w:t>EM;</w:t>
-      </w:r>
-      <w:r>
-        <w:rPr>
-          <w:rFonts w:ascii="Palatino Linotype" w:hAnsi="Palatino Linotype"/>
-          <w:sz w:val="16"/>
-          <w:szCs w:val="16"/>
-        </w:rPr>
-        <w:t xml:space="preserve"> </w:t>
-      </w:r>
-      <w:r>
-        <w:rPr>
-          <w:rFonts w:ascii="Palatino Linotype" w:hAnsi="Palatino Linotype"/>
-          <w:sz w:val="16"/>
-          <w:szCs w:val="16"/>
-        </w:rPr>
-        <w:t>{% endif %}</w:t>
-      </w:r>
-      <w:r>
-        <w:rPr>
-          <w:rFonts w:ascii="Palatino Linotype" w:hAnsi="Palatino Linotype"/>
-          <w:sz w:val="16"/>
-          <w:szCs w:val="16"/>
-        </w:rPr>
-        <w:t xml:space="preserve">{% if </w:t>
-      </w:r>
-      <w:proofErr w:type="spellStart"/>
-      <w:r>
-        <w:rPr>
-          <w:rFonts w:ascii="Palatino Linotype" w:hAnsi="Palatino Linotype"/>
-          <w:sz w:val="16"/>
-          <w:szCs w:val="16"/>
-        </w:rPr>
-        <w:t>jail_terms.ordered</w:t>
-      </w:r>
-      <w:proofErr w:type="spellEnd"/>
-      <w:r>
-        <w:rPr>
-          <w:rFonts w:ascii="Palatino Linotype" w:hAnsi="Palatino Linotype"/>
-          <w:sz w:val="16"/>
-          <w:szCs w:val="16"/>
-        </w:rPr>
-        <w:t xml:space="preserve"> is true or </w:t>
-      </w:r>
-      <w:proofErr w:type="spellStart"/>
-      <w:r>
-        <w:rPr>
-          <w:rFonts w:ascii="Palatino Linotype" w:hAnsi="Palatino Linotype"/>
-          <w:sz w:val="16"/>
-          <w:szCs w:val="16"/>
-        </w:rPr>
-        <w:t>apply_jtc</w:t>
-      </w:r>
-      <w:proofErr w:type="spellEnd"/>
-      <w:r>
-        <w:rPr>
-          <w:rFonts w:ascii="Palatino Linotype" w:hAnsi="Palatino Linotype"/>
-          <w:sz w:val="16"/>
-          <w:szCs w:val="16"/>
-        </w:rPr>
-        <w:t xml:space="preserve"> == ‘S</w:t>
+        <w:t>{% if jail_terms.ordered is true or apply_jtc == ‘S</w:t>
       </w:r>
       <w:r>
         <w:rPr>
@@ -5794,89 +3971,15 @@
                 <w:sz w:val="20"/>
                 <w:szCs w:val="20"/>
               </w:rPr>
-              <w:t xml:space="preserve">% if </w:t>
-            </w:r>
-            <w:proofErr w:type="spellStart"/>
-            <w:r>
-              <w:rPr>
-                <w:rFonts w:ascii="Palatino Linotype" w:hAnsi="Palatino Linotype"/>
-                <w:bCs/>
-                <w:sz w:val="20"/>
-                <w:szCs w:val="20"/>
-              </w:rPr>
-              <w:t>judicial_officer.officer_type</w:t>
-            </w:r>
-            <w:proofErr w:type="spellEnd"/>
-            <w:r>
-              <w:rPr>
-                <w:rFonts w:ascii="Palatino Linotype" w:hAnsi="Palatino Linotype"/>
-                <w:bCs/>
-                <w:sz w:val="20"/>
-                <w:szCs w:val="20"/>
-              </w:rPr>
-              <w:t xml:space="preserve">  ==  ‘Magistrate’ %}Magistrate Decision</w:t>
-            </w:r>
-            <w:r>
-              <w:rPr>
-                <w:rFonts w:ascii="Palatino Linotype" w:hAnsi="Palatino Linotype"/>
-                <w:sz w:val="20"/>
-                <w:szCs w:val="20"/>
-              </w:rPr>
-              <w:t xml:space="preserve">{% </w:t>
-            </w:r>
-            <w:proofErr w:type="spellStart"/>
-            <w:r>
-              <w:rPr>
-                <w:rFonts w:ascii="Palatino Linotype" w:hAnsi="Palatino Linotype"/>
-                <w:sz w:val="20"/>
-                <w:szCs w:val="20"/>
-              </w:rPr>
-              <w:t>elif</w:t>
-            </w:r>
-            <w:proofErr w:type="spellEnd"/>
-            <w:r>
-              <w:rPr>
-                <w:rFonts w:ascii="Palatino Linotype" w:hAnsi="Palatino Linotype"/>
-                <w:sz w:val="20"/>
-                <w:szCs w:val="20"/>
-              </w:rPr>
-              <w:t xml:space="preserve"> </w:t>
-            </w:r>
-            <w:proofErr w:type="spellStart"/>
-            <w:r>
-              <w:rPr>
-                <w:rFonts w:ascii="Palatino Linotype" w:hAnsi="Palatino Linotype"/>
-                <w:sz w:val="20"/>
-                <w:szCs w:val="20"/>
-              </w:rPr>
-              <w:t>judicial_officer.officer_type</w:t>
-            </w:r>
-            <w:proofErr w:type="spellEnd"/>
-            <w:r>
-              <w:rPr>
-                <w:rFonts w:ascii="Palatino Linotype" w:hAnsi="Palatino Linotype"/>
-                <w:sz w:val="20"/>
-                <w:szCs w:val="20"/>
-              </w:rPr>
-              <w:t xml:space="preserve"> == ‘Judge’ %}Final Judgment Entry{% endif %} {{ </w:t>
-            </w:r>
-            <w:proofErr w:type="spellStart"/>
-            <w:r>
-              <w:rPr>
-                <w:rFonts w:ascii="Palatino Linotype" w:hAnsi="Palatino Linotype"/>
-                <w:sz w:val="20"/>
-                <w:szCs w:val="20"/>
-              </w:rPr>
-              <w:t>case_number</w:t>
-            </w:r>
-            <w:proofErr w:type="spellEnd"/>
-            <w:r>
-              <w:rPr>
-                <w:rFonts w:ascii="Palatino Linotype" w:hAnsi="Palatino Linotype"/>
-                <w:sz w:val="20"/>
-                <w:szCs w:val="20"/>
-              </w:rPr>
-              <w:t xml:space="preserve"> }}</w:t>
+              <w:t>% if judicial_officer.officer_type  ==  ‘Magistrate’ %}Magistrate Decision</w:t>
+            </w:r>
+            <w:r>
+              <w:rPr>
+                <w:rFonts w:ascii="Palatino Linotype" w:hAnsi="Palatino Linotype"/>
+                <w:sz w:val="20"/>
+                <w:szCs w:val="20"/>
+              </w:rPr>
+              <w:t>{% elif judicial_officer.officer_type == ‘Judge’ %}Final Judgment Entry{% endif %} {{ case_number }}</w:t>
             </w:r>
           </w:p>
         </w:sdtContent>

</xml_diff>